<commit_message>
upadting from windows docx
</commit_message>
<xml_diff>
--- a/aws_dev_word.docx
+++ b/aws_dev_word.docx
@@ -17,21 +17,7 @@
         <w:rPr>
           <w:rFonts w:ascii="Times New Roman" w:hAnsi="Times New Roman" w:cs="Times New Roman"/>
         </w:rPr>
-        <w:t xml:space="preserve">You can integrate an API method in your API Gateway with a custom HTTP endpoint of your application in two </w:t>
-      </w:r>
-      <w:proofErr w:type="gramStart"/>
-      <w:r>
-        <w:rPr>
-          <w:rFonts w:ascii="Times New Roman" w:hAnsi="Times New Roman" w:cs="Times New Roman"/>
-        </w:rPr>
-        <w:t>ways:-</w:t>
-      </w:r>
-      <w:proofErr w:type="gramEnd"/>
-      <w:r>
-        <w:rPr>
-          <w:rFonts w:ascii="Times New Roman" w:hAnsi="Times New Roman" w:cs="Times New Roman"/>
-        </w:rPr>
-        <w:t xml:space="preserve"> HTTP proxy integration - HTTP custom integration</w:t>
+        <w:t>You can integrate an API method in your API Gateway with a custom HTTP endpoint of your application in two ways:- HTTP proxy integration - HTTP custom integration</w:t>
       </w:r>
     </w:p>
     <w:p>
@@ -213,7 +199,6 @@
         </w:rPr>
         <w:t>, respectively. For the mock integration, the </w:t>
       </w:r>
-      <w:proofErr w:type="gramStart"/>
       <w:r>
         <w:rPr>
           <w:rFonts w:ascii="Times New Roman" w:hAnsi="Times New Roman" w:cs="Times New Roman"/>
@@ -225,7 +210,6 @@
         </w:rPr>
         <w:t>type</w:t>
       </w:r>
-      <w:proofErr w:type="gramEnd"/>
       <w:r>
         <w:rPr>
           <w:rFonts w:ascii="Times New Roman" w:hAnsi="Times New Roman" w:cs="Times New Roman"/>
@@ -368,7 +352,6 @@
         </w:rPr>
       </w:pPr>
       <w:proofErr w:type="spellStart"/>
-      <w:proofErr w:type="gramStart"/>
       <w:r>
         <w:rPr>
           <w:rFonts w:ascii="Times New Roman" w:hAnsi="Times New Roman" w:cs="Times New Roman"/>
@@ -389,16 +372,7 @@
           <w:color w:val="1C1D1F"/>
           <w:shd w:val="clear" w:color="auto" w:fill="FFFFFF"/>
         </w:rPr>
-        <w:t>  returns</w:t>
-      </w:r>
-      <w:proofErr w:type="gramEnd"/>
-      <w:r>
-        <w:rPr>
-          <w:rFonts w:ascii="Times New Roman" w:eastAsia="Times New Roman" w:hAnsi="Times New Roman" w:cs="Times New Roman"/>
-          <w:color w:val="1C1D1F"/>
-          <w:shd w:val="clear" w:color="auto" w:fill="FFFFFF"/>
-        </w:rPr>
-        <w:t xml:space="preserve"> a set of temporary security credentials for federated users who are authenticated through public identity providers </w:t>
+        <w:t>  returns a set of temporary security credentials for federated users who are authenticated through public identity providers </w:t>
       </w:r>
     </w:p>
     <w:p>
@@ -440,7 +414,6 @@
         </w:rPr>
         <w:t>If you are using a CloudFormation template, you can configure the </w:t>
       </w:r>
-      <w:proofErr w:type="gramStart"/>
       <w:r>
         <w:rPr>
           <w:rFonts w:ascii="Times New Roman" w:hAnsi="Times New Roman" w:cs="Times New Roman"/>
@@ -450,19 +423,7 @@
           <w:bdr w:val="single" w:sz="6" w:space="0" w:color="D1D7DC" w:frame="1"/>
           <w:shd w:val="clear" w:color="auto" w:fill="FFFFFF"/>
         </w:rPr>
-        <w:t>AWS::</w:t>
-      </w:r>
-      <w:proofErr w:type="gramEnd"/>
-      <w:r>
-        <w:rPr>
-          <w:rFonts w:ascii="Times New Roman" w:hAnsi="Times New Roman" w:cs="Times New Roman"/>
-          <w:color w:val="B4690E"/>
-          <w:sz w:val="22"/>
-          <w:szCs w:val="22"/>
-          <w:bdr w:val="single" w:sz="6" w:space="0" w:color="D1D7DC" w:frame="1"/>
-          <w:shd w:val="clear" w:color="auto" w:fill="FFFFFF"/>
-        </w:rPr>
-        <w:t>Lambda::Function</w:t>
+        <w:t>AWS::Lambda::Function</w:t>
       </w:r>
       <w:r>
         <w:rPr>
@@ -533,7 +494,6 @@
         </w:rPr>
         <w:t> parameter of the </w:t>
       </w:r>
-      <w:proofErr w:type="gramStart"/>
       <w:r>
         <w:rPr>
           <w:rFonts w:ascii="Times New Roman" w:hAnsi="Times New Roman" w:cs="Times New Roman"/>
@@ -547,135 +507,159 @@
           <w:bdr w:val="single" w:sz="6" w:space="0" w:color="D1D7DC" w:frame="1"/>
           <w:shd w:val="clear" w:color="auto" w:fill="FFFFFF"/>
         </w:rPr>
-        <w:t>AWS::</w:t>
-      </w:r>
-      <w:proofErr w:type="gramEnd"/>
-      <w:r>
-        <w:rPr>
-          <w:rFonts w:ascii="Times New Roman" w:hAnsi="Times New Roman" w:cs="Times New Roman"/>
+        <w:t>AWS::Lambda::Function</w:t>
+      </w:r>
+      <w:r>
+        <w:rPr>
+          <w:rFonts w:ascii="Times New Roman" w:eastAsia="Times New Roman" w:hAnsi="Times New Roman" w:cs="Times New Roman"/>
           <w:b/>
           <w:bCs/>
           <w:i/>
           <w:iCs/>
+          <w:color w:val="1C1D1F"/>
+          <w:shd w:val="clear" w:color="auto" w:fill="F7F9FA"/>
+        </w:rPr>
+        <w:t> resource in the CloudFormation template</w:t>
+      </w:r>
+      <w:r>
+        <w:rPr>
+          <w:rFonts w:ascii="Times New Roman" w:eastAsia="Times New Roman" w:hAnsi="Times New Roman" w:cs="Times New Roman"/>
+          <w:color w:val="1C1D1F"/>
+          <w:shd w:val="clear" w:color="auto" w:fill="F7F9FA"/>
+        </w:rPr>
+        <w:t> is the easiest way to deploy the Lambda function to AWS.</w:t>
+      </w:r>
+    </w:p>
+    <w:p>
+      <w:pPr>
+        <w:pStyle w:val="ListParagraph"/>
+        <w:numPr>
+          <w:ilvl w:val="0"/>
+          <w:numId w:val="1"/>
+        </w:numPr>
+        <w:rPr>
+          <w:rFonts w:ascii="Times New Roman" w:eastAsia="Times New Roman" w:hAnsi="Times New Roman" w:cs="Times New Roman"/>
+        </w:rPr>
+      </w:pPr>
+      <w:r>
+        <w:rPr>
+          <w:rFonts w:ascii="Times New Roman" w:eastAsia="Times New Roman" w:hAnsi="Times New Roman" w:cs="Times New Roman"/>
+          <w:i/>
+          <w:iCs/>
+          <w:color w:val="1C1D1F"/>
+          <w:shd w:val="clear" w:color="auto" w:fill="F7F9FA"/>
+        </w:rPr>
+        <w:t>Optimistic locking</w:t>
+      </w:r>
+      <w:r>
+        <w:rPr>
+          <w:rFonts w:ascii="Times New Roman" w:eastAsia="Times New Roman" w:hAnsi="Times New Roman" w:cs="Times New Roman"/>
+          <w:color w:val="1C1D1F"/>
+          <w:shd w:val="clear" w:color="auto" w:fill="F7F9FA"/>
+        </w:rPr>
+        <w:t> is a strategy to ensure that the client-side item that you are updating (or deleting) is the same as the item in DynamoDB. If you use this strategy, then your database writes are protected from being overwritten by the writes of others — and vice-versa.</w:t>
+      </w:r>
+    </w:p>
+    <w:p>
+      <w:pPr>
+        <w:pStyle w:val="ListParagraph"/>
+        <w:numPr>
+          <w:ilvl w:val="0"/>
+          <w:numId w:val="1"/>
+        </w:numPr>
+        <w:rPr>
+          <w:rFonts w:ascii="Times New Roman" w:eastAsia="Times New Roman" w:hAnsi="Times New Roman" w:cs="Times New Roman"/>
+        </w:rPr>
+      </w:pPr>
+      <w:r>
+        <w:rPr>
+          <w:rFonts w:ascii="Times New Roman" w:eastAsia="Times New Roman" w:hAnsi="Times New Roman" w:cs="Times New Roman"/>
+          <w:b/>
+          <w:bCs/>
+          <w:i/>
+          <w:iCs/>
+          <w:color w:val="FF6600"/>
+          <w:shd w:val="clear" w:color="auto" w:fill="F7F9FA"/>
+        </w:rPr>
+        <w:t>Implementing pessimistic locking with read locking</w:t>
+      </w:r>
+      <w:r>
+        <w:rPr>
+          <w:rFonts w:ascii="Times New Roman" w:eastAsia="Times New Roman" w:hAnsi="Times New Roman" w:cs="Times New Roman"/>
+          <w:i/>
+          <w:iCs/>
+          <w:color w:val="FF6600"/>
+          <w:shd w:val="clear" w:color="auto" w:fill="F7F9FA"/>
+        </w:rPr>
+        <w:t> </w:t>
+      </w:r>
+      <w:r>
+        <w:rPr>
+          <w:rFonts w:ascii="Times New Roman" w:eastAsia="Times New Roman" w:hAnsi="Times New Roman" w:cs="Times New Roman"/>
+          <w:color w:val="1C1D1F"/>
+          <w:shd w:val="clear" w:color="auto" w:fill="F7F9FA"/>
+        </w:rPr>
+        <w:t>is incorrect because this type of locking can interrupt user operations. This is an approach where an entity is locked in the database for the entire time that it is in application memory (often in the form of an object). This can prevent certain use</w:t>
+      </w:r>
+    </w:p>
+    <w:p>
+      <w:pPr>
+        <w:pStyle w:val="ListParagraph"/>
+        <w:numPr>
+          <w:ilvl w:val="0"/>
+          <w:numId w:val="1"/>
+        </w:numPr>
+        <w:rPr>
+          <w:rFonts w:ascii="Times New Roman" w:eastAsia="Times New Roman" w:hAnsi="Times New Roman" w:cs="Times New Roman"/>
+        </w:rPr>
+      </w:pPr>
+      <w:r>
+        <w:rPr>
+          <w:rFonts w:ascii="Times New Roman" w:eastAsia="Times New Roman" w:hAnsi="Times New Roman" w:cs="Times New Roman"/>
+          <w:color w:val="1C1D1F"/>
+          <w:shd w:val="clear" w:color="auto" w:fill="FFFFFF"/>
+        </w:rPr>
+        <w:t>You can use the </w:t>
+      </w:r>
+      <w:r>
+        <w:rPr>
+          <w:rFonts w:ascii="Times New Roman" w:hAnsi="Times New Roman" w:cs="Times New Roman"/>
           <w:color w:val="B4690E"/>
           <w:sz w:val="22"/>
           <w:szCs w:val="22"/>
           <w:bdr w:val="single" w:sz="6" w:space="0" w:color="D1D7DC" w:frame="1"/>
           <w:shd w:val="clear" w:color="auto" w:fill="FFFFFF"/>
         </w:rPr>
-        <w:t>Lambda::Function</w:t>
-      </w:r>
-      <w:r>
-        <w:rPr>
-          <w:rFonts w:ascii="Times New Roman" w:eastAsia="Times New Roman" w:hAnsi="Times New Roman" w:cs="Times New Roman"/>
-          <w:b/>
-          <w:bCs/>
-          <w:i/>
-          <w:iCs/>
-          <w:color w:val="1C1D1F"/>
-          <w:shd w:val="clear" w:color="auto" w:fill="F7F9FA"/>
-        </w:rPr>
-        <w:t> resource in the CloudFormation template</w:t>
-      </w:r>
-      <w:r>
-        <w:rPr>
-          <w:rFonts w:ascii="Times New Roman" w:eastAsia="Times New Roman" w:hAnsi="Times New Roman" w:cs="Times New Roman"/>
-          <w:color w:val="1C1D1F"/>
-          <w:shd w:val="clear" w:color="auto" w:fill="F7F9FA"/>
-        </w:rPr>
-        <w:t> is the easiest way to deploy the Lambda function to AWS.</w:t>
-      </w:r>
-    </w:p>
-    <w:p>
-      <w:pPr>
-        <w:pStyle w:val="ListParagraph"/>
-        <w:numPr>
-          <w:ilvl w:val="0"/>
-          <w:numId w:val="1"/>
-        </w:numPr>
-        <w:rPr>
-          <w:rFonts w:ascii="Times New Roman" w:eastAsia="Times New Roman" w:hAnsi="Times New Roman" w:cs="Times New Roman"/>
-        </w:rPr>
-      </w:pPr>
-      <w:r>
-        <w:rPr>
-          <w:rFonts w:ascii="Times New Roman" w:eastAsia="Times New Roman" w:hAnsi="Times New Roman" w:cs="Times New Roman"/>
-          <w:i/>
-          <w:iCs/>
-          <w:color w:val="1C1D1F"/>
-          <w:shd w:val="clear" w:color="auto" w:fill="F7F9FA"/>
-        </w:rPr>
-        <w:t>Optimistic locking</w:t>
-      </w:r>
-      <w:r>
-        <w:rPr>
-          <w:rFonts w:ascii="Times New Roman" w:eastAsia="Times New Roman" w:hAnsi="Times New Roman" w:cs="Times New Roman"/>
-          <w:color w:val="1C1D1F"/>
-          <w:shd w:val="clear" w:color="auto" w:fill="F7F9FA"/>
-        </w:rPr>
-        <w:t> is a strategy to ensure that the client-side item that you are updating (or deleting) is the same as the item in DynamoDB. If you use this strategy, then your database writes are protected from being overwritten by the writes of others — and vice-versa.</w:t>
-      </w:r>
-    </w:p>
-    <w:p>
-      <w:pPr>
-        <w:pStyle w:val="ListParagraph"/>
-        <w:numPr>
-          <w:ilvl w:val="0"/>
-          <w:numId w:val="1"/>
-        </w:numPr>
-        <w:rPr>
-          <w:rFonts w:ascii="Times New Roman" w:eastAsia="Times New Roman" w:hAnsi="Times New Roman" w:cs="Times New Roman"/>
-        </w:rPr>
-      </w:pPr>
-      <w:r>
-        <w:rPr>
-          <w:rFonts w:ascii="Times New Roman" w:eastAsia="Times New Roman" w:hAnsi="Times New Roman" w:cs="Times New Roman"/>
-          <w:b/>
-          <w:bCs/>
-          <w:i/>
-          <w:iCs/>
-          <w:color w:val="FF6600"/>
-          <w:shd w:val="clear" w:color="auto" w:fill="F7F9FA"/>
-        </w:rPr>
-        <w:t>Implementing pessimistic locking with read locking</w:t>
-      </w:r>
-      <w:r>
-        <w:rPr>
-          <w:rFonts w:ascii="Times New Roman" w:eastAsia="Times New Roman" w:hAnsi="Times New Roman" w:cs="Times New Roman"/>
-          <w:i/>
-          <w:iCs/>
-          <w:color w:val="FF6600"/>
-          <w:shd w:val="clear" w:color="auto" w:fill="F7F9FA"/>
-        </w:rPr>
-        <w:t> </w:t>
-      </w:r>
-      <w:r>
-        <w:rPr>
-          <w:rFonts w:ascii="Times New Roman" w:eastAsia="Times New Roman" w:hAnsi="Times New Roman" w:cs="Times New Roman"/>
-          <w:color w:val="1C1D1F"/>
-          <w:shd w:val="clear" w:color="auto" w:fill="F7F9FA"/>
-        </w:rPr>
-        <w:t>is incorrect because this type of locking can interrupt user operations. This is an approach where an entity is locked in the database for the entire time that it is in application memory (often in the form of an object). This can prevent certain use</w:t>
-      </w:r>
-    </w:p>
-    <w:p>
-      <w:pPr>
-        <w:pStyle w:val="ListParagraph"/>
-        <w:numPr>
-          <w:ilvl w:val="0"/>
-          <w:numId w:val="1"/>
-        </w:numPr>
-        <w:rPr>
-          <w:rFonts w:ascii="Times New Roman" w:eastAsia="Times New Roman" w:hAnsi="Times New Roman" w:cs="Times New Roman"/>
-        </w:rPr>
-      </w:pPr>
+        <w:t>--page-size</w:t>
+      </w:r>
       <w:r>
         <w:rPr>
           <w:rFonts w:ascii="Times New Roman" w:eastAsia="Times New Roman" w:hAnsi="Times New Roman" w:cs="Times New Roman"/>
           <w:color w:val="1C1D1F"/>
           <w:shd w:val="clear" w:color="auto" w:fill="FFFFFF"/>
         </w:rPr>
-        <w:t>You can use the </w:t>
+        <w:t> option to specify that the AWS CLI request a smaller number of items from each call to the AWS service. The CLI still retrieves the full list, but performs a larger number of service API calls in the background and retrieves a smaller number of items with each call. This gives the individual calls a better chance of succeeding without a timeout.</w:t>
+      </w:r>
+    </w:p>
+    <w:p>
+      <w:pPr>
+        <w:pStyle w:val="ListParagraph"/>
+        <w:numPr>
+          <w:ilvl w:val="0"/>
+          <w:numId w:val="1"/>
+        </w:numPr>
+        <w:rPr>
+          <w:rFonts w:ascii="Times New Roman" w:eastAsia="Times New Roman" w:hAnsi="Times New Roman" w:cs="Times New Roman"/>
+        </w:rPr>
+      </w:pPr>
+      <w:r>
+        <w:rPr>
+          <w:rFonts w:ascii="Times New Roman" w:eastAsia="Times New Roman" w:hAnsi="Times New Roman" w:cs="Times New Roman"/>
+          <w:color w:val="1C1D1F"/>
+          <w:shd w:val="clear" w:color="auto" w:fill="FFFFFF"/>
+        </w:rPr>
+        <w:lastRenderedPageBreak/>
+        <w:t>To include fewer items at a time in the AWS CLI output, use the </w:t>
       </w:r>
       <w:r>
         <w:rPr>
@@ -686,7 +670,7 @@
           <w:bdr w:val="single" w:sz="6" w:space="0" w:color="D1D7DC" w:frame="1"/>
           <w:shd w:val="clear" w:color="auto" w:fill="FFFFFF"/>
         </w:rPr>
-        <w:t>--page-size</w:t>
+        <w:t>--max-items</w:t>
       </w:r>
       <w:r>
         <w:rPr>
@@ -694,46 +678,120 @@
           <w:color w:val="1C1D1F"/>
           <w:shd w:val="clear" w:color="auto" w:fill="FFFFFF"/>
         </w:rPr>
-        <w:t xml:space="preserve"> option to specify that the AWS CLI request a smaller number of items from each call to the AWS service. The CLI still retrieves the full </w:t>
-      </w:r>
-      <w:proofErr w:type="gramStart"/>
-      <w:r>
-        <w:rPr>
-          <w:rFonts w:ascii="Times New Roman" w:eastAsia="Times New Roman" w:hAnsi="Times New Roman" w:cs="Times New Roman"/>
+        <w:t> option. The AWS CLI still handles pagination with the service as described above, but prints out only the number of items at a time that you specify. If the number of items output is fewer than the total number of items returned by the underlying API calls, the output includes a </w:t>
+      </w:r>
+      <w:proofErr w:type="spellStart"/>
+      <w:r>
+        <w:rPr>
+          <w:rFonts w:ascii="Times New Roman" w:eastAsia="Times New Roman" w:hAnsi="Times New Roman" w:cs="Times New Roman"/>
+          <w:i/>
+          <w:iCs/>
           <w:color w:val="1C1D1F"/>
           <w:shd w:val="clear" w:color="auto" w:fill="FFFFFF"/>
         </w:rPr>
-        <w:t>list, but</w:t>
-      </w:r>
-      <w:proofErr w:type="gramEnd"/>
+        <w:t>NextToken</w:t>
+      </w:r>
+      <w:proofErr w:type="spellEnd"/>
       <w:r>
         <w:rPr>
           <w:rFonts w:ascii="Times New Roman" w:eastAsia="Times New Roman" w:hAnsi="Times New Roman" w:cs="Times New Roman"/>
           <w:color w:val="1C1D1F"/>
           <w:shd w:val="clear" w:color="auto" w:fill="FFFFFF"/>
         </w:rPr>
-        <w:t xml:space="preserve"> performs a larger number of service API calls in the background and retrieves a smaller number of items with each call. This gives the individual calls a better chance of succeeding without a timeout.</w:t>
-      </w:r>
-    </w:p>
-    <w:p>
-      <w:pPr>
-        <w:pStyle w:val="ListParagraph"/>
-        <w:numPr>
-          <w:ilvl w:val="0"/>
-          <w:numId w:val="1"/>
-        </w:numPr>
-        <w:rPr>
-          <w:rFonts w:ascii="Times New Roman" w:eastAsia="Times New Roman" w:hAnsi="Times New Roman" w:cs="Times New Roman"/>
-        </w:rPr>
-      </w:pPr>
-      <w:r>
-        <w:rPr>
-          <w:rFonts w:ascii="Times New Roman" w:eastAsia="Times New Roman" w:hAnsi="Times New Roman" w:cs="Times New Roman"/>
-          <w:color w:val="1C1D1F"/>
-          <w:shd w:val="clear" w:color="auto" w:fill="FFFFFF"/>
-        </w:rPr>
-        <w:lastRenderedPageBreak/>
-        <w:t>To include fewer items at a time in the AWS CLI output, use the </w:t>
+        <w:t> that you can pass to a subsequent command to retrieve the next set of items.</w:t>
+      </w:r>
+    </w:p>
+    <w:p>
+      <w:pPr>
+        <w:pStyle w:val="ListParagraph"/>
+        <w:numPr>
+          <w:ilvl w:val="0"/>
+          <w:numId w:val="1"/>
+        </w:numPr>
+        <w:rPr>
+          <w:rFonts w:ascii="Times New Roman" w:eastAsia="Times New Roman" w:hAnsi="Times New Roman" w:cs="Times New Roman"/>
+        </w:rPr>
+      </w:pPr>
+      <w:r>
+        <w:rPr>
+          <w:rFonts w:ascii="Times New Roman" w:eastAsia="Times New Roman" w:hAnsi="Times New Roman" w:cs="Times New Roman"/>
+          <w:color w:val="1C1D1F"/>
+          <w:shd w:val="clear" w:color="auto" w:fill="F7F9FA"/>
+        </w:rPr>
+        <w:t xml:space="preserve">X-Ray compiles and processes segment documents to generate </w:t>
+      </w:r>
+      <w:proofErr w:type="spellStart"/>
+      <w:r>
+        <w:rPr>
+          <w:rFonts w:ascii="Times New Roman" w:eastAsia="Times New Roman" w:hAnsi="Times New Roman" w:cs="Times New Roman"/>
+          <w:color w:val="1C1D1F"/>
+          <w:shd w:val="clear" w:color="auto" w:fill="F7F9FA"/>
+        </w:rPr>
+        <w:t>queryable</w:t>
+      </w:r>
+      <w:proofErr w:type="spellEnd"/>
+      <w:r>
+        <w:rPr>
+          <w:rFonts w:ascii="Times New Roman" w:eastAsia="Times New Roman" w:hAnsi="Times New Roman" w:cs="Times New Roman"/>
+          <w:color w:val="1C1D1F"/>
+          <w:shd w:val="clear" w:color="auto" w:fill="F7F9FA"/>
+        </w:rPr>
+        <w:t> </w:t>
+      </w:r>
+      <w:r>
+        <w:rPr>
+          <w:rFonts w:ascii="Times New Roman" w:eastAsia="Times New Roman" w:hAnsi="Times New Roman" w:cs="Times New Roman"/>
+          <w:b/>
+          <w:bCs/>
+          <w:color w:val="1C1D1F"/>
+          <w:shd w:val="clear" w:color="auto" w:fill="F7F9FA"/>
+        </w:rPr>
+        <w:t>trace summaries</w:t>
+      </w:r>
+      <w:r>
+        <w:rPr>
+          <w:rFonts w:ascii="Times New Roman" w:eastAsia="Times New Roman" w:hAnsi="Times New Roman" w:cs="Times New Roman"/>
+          <w:color w:val="1C1D1F"/>
+          <w:shd w:val="clear" w:color="auto" w:fill="F7F9FA"/>
+        </w:rPr>
+        <w:t> and </w:t>
+      </w:r>
+      <w:r>
+        <w:rPr>
+          <w:rFonts w:ascii="Times New Roman" w:eastAsia="Times New Roman" w:hAnsi="Times New Roman" w:cs="Times New Roman"/>
+          <w:b/>
+          <w:bCs/>
+          <w:color w:val="1C1D1F"/>
+          <w:shd w:val="clear" w:color="auto" w:fill="F7F9FA"/>
+        </w:rPr>
+        <w:t>full traces</w:t>
+      </w:r>
+      <w:r>
+        <w:rPr>
+          <w:rFonts w:ascii="Times New Roman" w:eastAsia="Times New Roman" w:hAnsi="Times New Roman" w:cs="Times New Roman"/>
+          <w:color w:val="1C1D1F"/>
+          <w:shd w:val="clear" w:color="auto" w:fill="F7F9FA"/>
+        </w:rPr>
+        <w:t> that you can access by using the </w:t>
+      </w:r>
+      <w:proofErr w:type="spellStart"/>
+      <w:r>
+        <w:rPr>
+          <w:rFonts w:ascii="Times New Roman" w:hAnsi="Times New Roman" w:cs="Times New Roman"/>
+        </w:rPr>
+        <w:fldChar w:fldCharType="begin"/>
+      </w:r>
+      <w:r>
+        <w:rPr>
+          <w:rFonts w:ascii="Times New Roman" w:hAnsi="Times New Roman" w:cs="Times New Roman"/>
+        </w:rPr>
+        <w:instrText>HYPERLINK "https://docs.aws.amazon.com/xray/latest/api/API_GetTraceSummaries.html"</w:instrText>
+      </w:r>
+      <w:r>
+        <w:rPr>
+          <w:rFonts w:ascii="Times New Roman" w:hAnsi="Times New Roman" w:cs="Times New Roman"/>
+        </w:rPr>
+        <w:fldChar w:fldCharType="separate"/>
       </w:r>
       <w:r>
         <w:rPr>
@@ -744,152 +802,9 @@
           <w:bdr w:val="single" w:sz="6" w:space="0" w:color="D1D7DC" w:frame="1"/>
           <w:shd w:val="clear" w:color="auto" w:fill="FFFFFF"/>
         </w:rPr>
-        <w:t>--max-items</w:t>
-      </w:r>
-      <w:r>
-        <w:rPr>
-          <w:rFonts w:ascii="Times New Roman" w:eastAsia="Times New Roman" w:hAnsi="Times New Roman" w:cs="Times New Roman"/>
-          <w:color w:val="1C1D1F"/>
-          <w:shd w:val="clear" w:color="auto" w:fill="FFFFFF"/>
-        </w:rPr>
-        <w:t xml:space="preserve"> option. The AWS CLI still handles pagination with the service as described </w:t>
-      </w:r>
-      <w:proofErr w:type="gramStart"/>
-      <w:r>
-        <w:rPr>
-          <w:rFonts w:ascii="Times New Roman" w:eastAsia="Times New Roman" w:hAnsi="Times New Roman" w:cs="Times New Roman"/>
-          <w:color w:val="1C1D1F"/>
-          <w:shd w:val="clear" w:color="auto" w:fill="FFFFFF"/>
-        </w:rPr>
-        <w:t>above, but</w:t>
-      </w:r>
-      <w:proofErr w:type="gramEnd"/>
-      <w:r>
-        <w:rPr>
-          <w:rFonts w:ascii="Times New Roman" w:eastAsia="Times New Roman" w:hAnsi="Times New Roman" w:cs="Times New Roman"/>
-          <w:color w:val="1C1D1F"/>
-          <w:shd w:val="clear" w:color="auto" w:fill="FFFFFF"/>
-        </w:rPr>
-        <w:t xml:space="preserve"> prints out only the number of items at a time that you specify. If the number of items output is fewer than the total number of items returned by the underlying API calls, the output includes a </w:t>
-      </w:r>
-      <w:proofErr w:type="spellStart"/>
-      <w:r>
-        <w:rPr>
-          <w:rFonts w:ascii="Times New Roman" w:eastAsia="Times New Roman" w:hAnsi="Times New Roman" w:cs="Times New Roman"/>
-          <w:i/>
-          <w:iCs/>
-          <w:color w:val="1C1D1F"/>
-          <w:shd w:val="clear" w:color="auto" w:fill="FFFFFF"/>
-        </w:rPr>
-        <w:t>NextToken</w:t>
-      </w:r>
-      <w:proofErr w:type="spellEnd"/>
-      <w:r>
-        <w:rPr>
-          <w:rFonts w:ascii="Times New Roman" w:eastAsia="Times New Roman" w:hAnsi="Times New Roman" w:cs="Times New Roman"/>
-          <w:color w:val="1C1D1F"/>
-          <w:shd w:val="clear" w:color="auto" w:fill="FFFFFF"/>
-        </w:rPr>
-        <w:t> that you can pass to a subsequent command to retrieve the next set of items.</w:t>
-      </w:r>
-    </w:p>
-    <w:p>
-      <w:pPr>
-        <w:pStyle w:val="ListParagraph"/>
-        <w:numPr>
-          <w:ilvl w:val="0"/>
-          <w:numId w:val="1"/>
-        </w:numPr>
-        <w:rPr>
-          <w:rFonts w:ascii="Times New Roman" w:eastAsia="Times New Roman" w:hAnsi="Times New Roman" w:cs="Times New Roman"/>
-        </w:rPr>
-      </w:pPr>
-      <w:r>
-        <w:rPr>
-          <w:rFonts w:ascii="Times New Roman" w:eastAsia="Times New Roman" w:hAnsi="Times New Roman" w:cs="Times New Roman"/>
-          <w:color w:val="1C1D1F"/>
-          <w:shd w:val="clear" w:color="auto" w:fill="F7F9FA"/>
-        </w:rPr>
-        <w:t xml:space="preserve">X-Ray compiles and processes segment documents to generate </w:t>
-      </w:r>
-      <w:proofErr w:type="spellStart"/>
-      <w:r>
-        <w:rPr>
-          <w:rFonts w:ascii="Times New Roman" w:eastAsia="Times New Roman" w:hAnsi="Times New Roman" w:cs="Times New Roman"/>
-          <w:color w:val="1C1D1F"/>
-          <w:shd w:val="clear" w:color="auto" w:fill="F7F9FA"/>
-        </w:rPr>
-        <w:t>queryable</w:t>
-      </w:r>
-      <w:proofErr w:type="spellEnd"/>
-      <w:r>
-        <w:rPr>
-          <w:rFonts w:ascii="Times New Roman" w:eastAsia="Times New Roman" w:hAnsi="Times New Roman" w:cs="Times New Roman"/>
-          <w:color w:val="1C1D1F"/>
-          <w:shd w:val="clear" w:color="auto" w:fill="F7F9FA"/>
-        </w:rPr>
-        <w:t> </w:t>
-      </w:r>
-      <w:r>
-        <w:rPr>
-          <w:rFonts w:ascii="Times New Roman" w:eastAsia="Times New Roman" w:hAnsi="Times New Roman" w:cs="Times New Roman"/>
-          <w:b/>
-          <w:bCs/>
-          <w:color w:val="1C1D1F"/>
-          <w:shd w:val="clear" w:color="auto" w:fill="F7F9FA"/>
-        </w:rPr>
-        <w:t>trace summaries</w:t>
-      </w:r>
-      <w:r>
-        <w:rPr>
-          <w:rFonts w:ascii="Times New Roman" w:eastAsia="Times New Roman" w:hAnsi="Times New Roman" w:cs="Times New Roman"/>
-          <w:color w:val="1C1D1F"/>
-          <w:shd w:val="clear" w:color="auto" w:fill="F7F9FA"/>
-        </w:rPr>
-        <w:t> and </w:t>
-      </w:r>
-      <w:r>
-        <w:rPr>
-          <w:rFonts w:ascii="Times New Roman" w:eastAsia="Times New Roman" w:hAnsi="Times New Roman" w:cs="Times New Roman"/>
-          <w:b/>
-          <w:bCs/>
-          <w:color w:val="1C1D1F"/>
-          <w:shd w:val="clear" w:color="auto" w:fill="F7F9FA"/>
-        </w:rPr>
-        <w:t>full traces</w:t>
-      </w:r>
-      <w:r>
-        <w:rPr>
-          <w:rFonts w:ascii="Times New Roman" w:eastAsia="Times New Roman" w:hAnsi="Times New Roman" w:cs="Times New Roman"/>
-          <w:color w:val="1C1D1F"/>
-          <w:shd w:val="clear" w:color="auto" w:fill="F7F9FA"/>
-        </w:rPr>
-        <w:t> that you can access by using the </w:t>
-      </w:r>
-      <w:proofErr w:type="spellStart"/>
-      <w:r>
-        <w:rPr>
-          <w:rFonts w:ascii="Times New Roman" w:hAnsi="Times New Roman" w:cs="Times New Roman"/>
-        </w:rPr>
-        <w:fldChar w:fldCharType="begin"/>
-      </w:r>
-      <w:r>
-        <w:rPr>
-          <w:rFonts w:ascii="Times New Roman" w:hAnsi="Times New Roman" w:cs="Times New Roman"/>
-        </w:rPr>
-        <w:instrText>HYPERLINK "https://docs.aws.amazon.com/xray/latest/api/API_GetTraceSummaries.html"</w:instrText>
-      </w:r>
-      <w:r>
-        <w:rPr>
-          <w:rFonts w:ascii="Times New Roman" w:hAnsi="Times New Roman" w:cs="Times New Roman"/>
-        </w:rPr>
-      </w:r>
-      <w:r>
-        <w:rPr>
-          <w:rFonts w:ascii="Times New Roman" w:hAnsi="Times New Roman" w:cs="Times New Roman"/>
-        </w:rPr>
-        <w:fldChar w:fldCharType="separate"/>
-      </w:r>
+        <w:t>GetTraceSummaries</w:t>
+      </w:r>
+      <w:proofErr w:type="spellEnd"/>
       <w:r>
         <w:rPr>
           <w:rFonts w:ascii="Times New Roman" w:hAnsi="Times New Roman" w:cs="Times New Roman"/>
@@ -899,9 +814,35 @@
           <w:bdr w:val="single" w:sz="6" w:space="0" w:color="D1D7DC" w:frame="1"/>
           <w:shd w:val="clear" w:color="auto" w:fill="FFFFFF"/>
         </w:rPr>
-        <w:t>GetTraceSummaries</w:t>
-      </w:r>
-      <w:proofErr w:type="spellEnd"/>
+        <w:fldChar w:fldCharType="end"/>
+      </w:r>
+      <w:r>
+        <w:rPr>
+          <w:rFonts w:ascii="Times New Roman" w:eastAsia="Times New Roman" w:hAnsi="Times New Roman" w:cs="Times New Roman"/>
+          <w:color w:val="1C1D1F"/>
+          <w:shd w:val="clear" w:color="auto" w:fill="F7F9FA"/>
+        </w:rPr>
+        <w:t> and </w:t>
+      </w:r>
+      <w:proofErr w:type="spellStart"/>
+      <w:r>
+        <w:rPr>
+          <w:rFonts w:ascii="Times New Roman" w:hAnsi="Times New Roman" w:cs="Times New Roman"/>
+        </w:rPr>
+        <w:fldChar w:fldCharType="begin"/>
+      </w:r>
+      <w:r>
+        <w:rPr>
+          <w:rFonts w:ascii="Times New Roman" w:hAnsi="Times New Roman" w:cs="Times New Roman"/>
+        </w:rPr>
+        <w:instrText>HYPERLINK "https://docs.aws.amazon.com/xray/latest/api/API_BatchGetTraces.html"</w:instrText>
+      </w:r>
+      <w:r>
+        <w:rPr>
+          <w:rFonts w:ascii="Times New Roman" w:hAnsi="Times New Roman" w:cs="Times New Roman"/>
+        </w:rPr>
+        <w:fldChar w:fldCharType="separate"/>
+      </w:r>
       <w:r>
         <w:rPr>
           <w:rFonts w:ascii="Times New Roman" w:hAnsi="Times New Roman" w:cs="Times New Roman"/>
@@ -911,40 +852,9 @@
           <w:bdr w:val="single" w:sz="6" w:space="0" w:color="D1D7DC" w:frame="1"/>
           <w:shd w:val="clear" w:color="auto" w:fill="FFFFFF"/>
         </w:rPr>
-        <w:fldChar w:fldCharType="end"/>
-      </w:r>
-      <w:r>
-        <w:rPr>
-          <w:rFonts w:ascii="Times New Roman" w:eastAsia="Times New Roman" w:hAnsi="Times New Roman" w:cs="Times New Roman"/>
-          <w:color w:val="1C1D1F"/>
-          <w:shd w:val="clear" w:color="auto" w:fill="F7F9FA"/>
-        </w:rPr>
-        <w:t> and </w:t>
-      </w:r>
-      <w:proofErr w:type="spellStart"/>
-      <w:r>
-        <w:rPr>
-          <w:rFonts w:ascii="Times New Roman" w:hAnsi="Times New Roman" w:cs="Times New Roman"/>
-        </w:rPr>
-        <w:fldChar w:fldCharType="begin"/>
-      </w:r>
-      <w:r>
-        <w:rPr>
-          <w:rFonts w:ascii="Times New Roman" w:hAnsi="Times New Roman" w:cs="Times New Roman"/>
-        </w:rPr>
-        <w:instrText>HYPERLINK "https://docs.aws.amazon.com/xray/latest/api/API_BatchGetTraces.html"</w:instrText>
-      </w:r>
-      <w:r>
-        <w:rPr>
-          <w:rFonts w:ascii="Times New Roman" w:hAnsi="Times New Roman" w:cs="Times New Roman"/>
-        </w:rPr>
-      </w:r>
-      <w:r>
-        <w:rPr>
-          <w:rFonts w:ascii="Times New Roman" w:hAnsi="Times New Roman" w:cs="Times New Roman"/>
-        </w:rPr>
-        <w:fldChar w:fldCharType="separate"/>
-      </w:r>
+        <w:t>BatchGetTraces</w:t>
+      </w:r>
+      <w:proofErr w:type="spellEnd"/>
       <w:r>
         <w:rPr>
           <w:rFonts w:ascii="Times New Roman" w:hAnsi="Times New Roman" w:cs="Times New Roman"/>
@@ -954,9 +864,74 @@
           <w:bdr w:val="single" w:sz="6" w:space="0" w:color="D1D7DC" w:frame="1"/>
           <w:shd w:val="clear" w:color="auto" w:fill="FFFFFF"/>
         </w:rPr>
-        <w:t>BatchGetTraces</w:t>
-      </w:r>
-      <w:proofErr w:type="spellEnd"/>
+        <w:fldChar w:fldCharType="end"/>
+      </w:r>
+      <w:r>
+        <w:rPr>
+          <w:rFonts w:ascii="Times New Roman" w:eastAsia="Times New Roman" w:hAnsi="Times New Roman" w:cs="Times New Roman"/>
+          <w:color w:val="1C1D1F"/>
+          <w:shd w:val="clear" w:color="auto" w:fill="F7F9FA"/>
+        </w:rPr>
+        <w:t> APIs, respectively. In addition to the segments and subsegments that you send to X-Ray, the service uses information in subsegments to generate </w:t>
+      </w:r>
+      <w:r>
+        <w:rPr>
+          <w:rFonts w:ascii="Times New Roman" w:eastAsia="Times New Roman" w:hAnsi="Times New Roman" w:cs="Times New Roman"/>
+          <w:b/>
+          <w:bCs/>
+          <w:color w:val="1C1D1F"/>
+          <w:shd w:val="clear" w:color="auto" w:fill="F7F9FA"/>
+        </w:rPr>
+        <w:t>inferred segments</w:t>
+      </w:r>
+      <w:r>
+        <w:rPr>
+          <w:rFonts w:ascii="Times New Roman" w:eastAsia="Times New Roman" w:hAnsi="Times New Roman" w:cs="Times New Roman"/>
+          <w:color w:val="1C1D1F"/>
+          <w:shd w:val="clear" w:color="auto" w:fill="F7F9FA"/>
+        </w:rPr>
+        <w:t> and adds them to the full trace. Inferred segments represent downstream services and resources in the service map.</w:t>
+      </w:r>
+    </w:p>
+    <w:p>
+      <w:pPr>
+        <w:pStyle w:val="ListParagraph"/>
+        <w:numPr>
+          <w:ilvl w:val="0"/>
+          <w:numId w:val="1"/>
+        </w:numPr>
+        <w:rPr>
+          <w:rFonts w:ascii="Times New Roman" w:eastAsia="Times New Roman" w:hAnsi="Times New Roman" w:cs="Times New Roman"/>
+        </w:rPr>
+      </w:pPr>
+      <w:r>
+        <w:rPr>
+          <w:rFonts w:ascii="Times New Roman" w:eastAsia="Times New Roman" w:hAnsi="Times New Roman" w:cs="Times New Roman"/>
+          <w:color w:val="1C1D1F"/>
+          <w:shd w:val="clear" w:color="auto" w:fill="F7F9FA"/>
+        </w:rPr>
+        <w:t>inline policies are useful if you want to maintain a strict one-to-one relationship between a policy and the principal entity that it's applied to.</w:t>
+      </w:r>
+    </w:p>
+    <w:p>
+      <w:pPr>
+        <w:pStyle w:val="ListParagraph"/>
+        <w:numPr>
+          <w:ilvl w:val="0"/>
+          <w:numId w:val="1"/>
+        </w:numPr>
+        <w:rPr>
+          <w:rFonts w:ascii="Times New Roman" w:eastAsia="Times New Roman" w:hAnsi="Times New Roman" w:cs="Times New Roman"/>
+        </w:rPr>
+      </w:pPr>
+      <w:r>
+        <w:rPr>
+          <w:rFonts w:ascii="Times New Roman" w:eastAsia="Times New Roman" w:hAnsi="Times New Roman" w:cs="Times New Roman"/>
+          <w:color w:val="1C1D1F"/>
+          <w:shd w:val="clear" w:color="auto" w:fill="FFFFFF"/>
+        </w:rPr>
+        <w:t> By default, a </w:t>
+      </w:r>
       <w:r>
         <w:rPr>
           <w:rFonts w:ascii="Times New Roman" w:hAnsi="Times New Roman" w:cs="Times New Roman"/>
@@ -966,74 +941,17 @@
           <w:bdr w:val="single" w:sz="6" w:space="0" w:color="D1D7DC" w:frame="1"/>
           <w:shd w:val="clear" w:color="auto" w:fill="FFFFFF"/>
         </w:rPr>
-        <w:fldChar w:fldCharType="end"/>
-      </w:r>
-      <w:r>
-        <w:rPr>
-          <w:rFonts w:ascii="Times New Roman" w:eastAsia="Times New Roman" w:hAnsi="Times New Roman" w:cs="Times New Roman"/>
-          <w:color w:val="1C1D1F"/>
-          <w:shd w:val="clear" w:color="auto" w:fill="F7F9FA"/>
-        </w:rPr>
-        <w:t> APIs, respectively. In addition to the segments and subsegments that you send to X-Ray, the service uses information in subsegments to generate </w:t>
-      </w:r>
-      <w:r>
-        <w:rPr>
-          <w:rFonts w:ascii="Times New Roman" w:eastAsia="Times New Roman" w:hAnsi="Times New Roman" w:cs="Times New Roman"/>
-          <w:b/>
-          <w:bCs/>
-          <w:color w:val="1C1D1F"/>
-          <w:shd w:val="clear" w:color="auto" w:fill="F7F9FA"/>
-        </w:rPr>
-        <w:t>inferred segments</w:t>
-      </w:r>
-      <w:r>
-        <w:rPr>
-          <w:rFonts w:ascii="Times New Roman" w:eastAsia="Times New Roman" w:hAnsi="Times New Roman" w:cs="Times New Roman"/>
-          <w:color w:val="1C1D1F"/>
-          <w:shd w:val="clear" w:color="auto" w:fill="F7F9FA"/>
-        </w:rPr>
-        <w:t> and adds them to the full trace. Inferred segments represent downstream services and resources in the service map.</w:t>
-      </w:r>
-    </w:p>
-    <w:p>
-      <w:pPr>
-        <w:pStyle w:val="ListParagraph"/>
-        <w:numPr>
-          <w:ilvl w:val="0"/>
-          <w:numId w:val="1"/>
-        </w:numPr>
-        <w:rPr>
-          <w:rFonts w:ascii="Times New Roman" w:eastAsia="Times New Roman" w:hAnsi="Times New Roman" w:cs="Times New Roman"/>
-        </w:rPr>
-      </w:pPr>
-      <w:r>
-        <w:rPr>
-          <w:rFonts w:ascii="Times New Roman" w:eastAsia="Times New Roman" w:hAnsi="Times New Roman" w:cs="Times New Roman"/>
-          <w:color w:val="1C1D1F"/>
-          <w:shd w:val="clear" w:color="auto" w:fill="F7F9FA"/>
-        </w:rPr>
-        <w:t>inline policies are useful if you want to maintain a strict one-to-one relationship between a policy and the principal entity that it's applied to.</w:t>
-      </w:r>
-    </w:p>
-    <w:p>
-      <w:pPr>
-        <w:pStyle w:val="ListParagraph"/>
-        <w:numPr>
-          <w:ilvl w:val="0"/>
-          <w:numId w:val="1"/>
-        </w:numPr>
-        <w:rPr>
-          <w:rFonts w:ascii="Times New Roman" w:eastAsia="Times New Roman" w:hAnsi="Times New Roman" w:cs="Times New Roman"/>
-        </w:rPr>
-      </w:pPr>
+        <w:t>Scan</w:t>
+      </w:r>
       <w:r>
         <w:rPr>
           <w:rFonts w:ascii="Times New Roman" w:eastAsia="Times New Roman" w:hAnsi="Times New Roman" w:cs="Times New Roman"/>
           <w:color w:val="1C1D1F"/>
           <w:shd w:val="clear" w:color="auto" w:fill="FFFFFF"/>
         </w:rPr>
-        <w:t> By default, a </w:t>
-      </w:r>
+        <w:t> operation returns all of the data attributes for every item in the table or index. You can use the </w:t>
+      </w:r>
+      <w:proofErr w:type="spellStart"/>
       <w:r>
         <w:rPr>
           <w:rFonts w:ascii="Times New Roman" w:hAnsi="Times New Roman" w:cs="Times New Roman"/>
@@ -1043,35 +961,17 @@
           <w:bdr w:val="single" w:sz="6" w:space="0" w:color="D1D7DC" w:frame="1"/>
           <w:shd w:val="clear" w:color="auto" w:fill="FFFFFF"/>
         </w:rPr>
-        <w:t>Scan</w:t>
-      </w:r>
+        <w:t>ProjectionExpression</w:t>
+      </w:r>
+      <w:proofErr w:type="spellEnd"/>
       <w:r>
         <w:rPr>
           <w:rFonts w:ascii="Times New Roman" w:eastAsia="Times New Roman" w:hAnsi="Times New Roman" w:cs="Times New Roman"/>
           <w:color w:val="1C1D1F"/>
           <w:shd w:val="clear" w:color="auto" w:fill="FFFFFF"/>
         </w:rPr>
-        <w:t xml:space="preserve"> operation returns </w:t>
-      </w:r>
-      <w:proofErr w:type="gramStart"/>
-      <w:r>
-        <w:rPr>
-          <w:rFonts w:ascii="Times New Roman" w:eastAsia="Times New Roman" w:hAnsi="Times New Roman" w:cs="Times New Roman"/>
-          <w:color w:val="1C1D1F"/>
-          <w:shd w:val="clear" w:color="auto" w:fill="FFFFFF"/>
-        </w:rPr>
-        <w:t>all of</w:t>
-      </w:r>
-      <w:proofErr w:type="gramEnd"/>
-      <w:r>
-        <w:rPr>
-          <w:rFonts w:ascii="Times New Roman" w:eastAsia="Times New Roman" w:hAnsi="Times New Roman" w:cs="Times New Roman"/>
-          <w:color w:val="1C1D1F"/>
-          <w:shd w:val="clear" w:color="auto" w:fill="FFFFFF"/>
-        </w:rPr>
-        <w:t xml:space="preserve"> the data attributes for every item in the table or index. You can use the </w:t>
-      </w:r>
-      <w:proofErr w:type="spellStart"/>
+        <w:t> parameter so that </w:t>
+      </w:r>
       <w:r>
         <w:rPr>
           <w:rFonts w:ascii="Times New Roman" w:hAnsi="Times New Roman" w:cs="Times New Roman"/>
@@ -1081,16 +981,15 @@
           <w:bdr w:val="single" w:sz="6" w:space="0" w:color="D1D7DC" w:frame="1"/>
           <w:shd w:val="clear" w:color="auto" w:fill="FFFFFF"/>
         </w:rPr>
-        <w:t>ProjectionExpression</w:t>
-      </w:r>
-      <w:proofErr w:type="spellEnd"/>
+        <w:t>Scan</w:t>
+      </w:r>
       <w:r>
         <w:rPr>
           <w:rFonts w:ascii="Times New Roman" w:eastAsia="Times New Roman" w:hAnsi="Times New Roman" w:cs="Times New Roman"/>
           <w:color w:val="1C1D1F"/>
           <w:shd w:val="clear" w:color="auto" w:fill="FFFFFF"/>
         </w:rPr>
-        <w:t> parameter so that </w:t>
+        <w:t> only returns some of the attributes, rather than all of them. On the other hand, the </w:t>
       </w:r>
       <w:r>
         <w:rPr>
@@ -1101,7 +1000,7 @@
           <w:bdr w:val="single" w:sz="6" w:space="0" w:color="D1D7DC" w:frame="1"/>
           <w:shd w:val="clear" w:color="auto" w:fill="FFFFFF"/>
         </w:rPr>
-        <w:t>Scan</w:t>
+        <w:t>Query</w:t>
       </w:r>
       <w:r>
         <w:rPr>
@@ -1109,44 +1008,7 @@
           <w:color w:val="1C1D1F"/>
           <w:shd w:val="clear" w:color="auto" w:fill="FFFFFF"/>
         </w:rPr>
-        <w:t> only returns some of the attributes, rather than all of them. On the other hand, the </w:t>
-      </w:r>
-      <w:r>
-        <w:rPr>
-          <w:rFonts w:ascii="Times New Roman" w:hAnsi="Times New Roman" w:cs="Times New Roman"/>
-          <w:color w:val="B4690E"/>
-          <w:sz w:val="22"/>
-          <w:szCs w:val="22"/>
-          <w:bdr w:val="single" w:sz="6" w:space="0" w:color="D1D7DC" w:frame="1"/>
-          <w:shd w:val="clear" w:color="auto" w:fill="FFFFFF"/>
-        </w:rPr>
-        <w:t>Query</w:t>
-      </w:r>
-      <w:r>
-        <w:rPr>
-          <w:rFonts w:ascii="Times New Roman" w:eastAsia="Times New Roman" w:hAnsi="Times New Roman" w:cs="Times New Roman"/>
-          <w:color w:val="1C1D1F"/>
-          <w:shd w:val="clear" w:color="auto" w:fill="FFFFFF"/>
-        </w:rPr>
-        <w:t xml:space="preserve"> operation finds items based on primary key values. You can query any table or secondary index that has a composite primary key (a partition key and a </w:t>
-      </w:r>
-      <w:proofErr w:type="gramStart"/>
-      <w:r>
-        <w:rPr>
-          <w:rFonts w:ascii="Times New Roman" w:eastAsia="Times New Roman" w:hAnsi="Times New Roman" w:cs="Times New Roman"/>
-          <w:color w:val="1C1D1F"/>
-          <w:shd w:val="clear" w:color="auto" w:fill="FFFFFF"/>
-        </w:rPr>
-        <w:t>sort</w:t>
-      </w:r>
-      <w:proofErr w:type="gramEnd"/>
-      <w:r>
-        <w:rPr>
-          <w:rFonts w:ascii="Times New Roman" w:eastAsia="Times New Roman" w:hAnsi="Times New Roman" w:cs="Times New Roman"/>
-          <w:color w:val="1C1D1F"/>
-          <w:shd w:val="clear" w:color="auto" w:fill="FFFFFF"/>
-        </w:rPr>
-        <w:t xml:space="preserve"> key).</w:t>
+        <w:t> operation finds items based on primary key values. You can query any table or secondary index that has a composite primary key (a partition key and a sort key).</w:t>
       </w:r>
     </w:p>
     <w:p>
@@ -1858,25 +1720,7 @@
           <w:color w:val="1C1D1F"/>
           <w:shd w:val="clear" w:color="auto" w:fill="FFFFFF"/>
         </w:rPr>
-        <w:t xml:space="preserve">When you encrypt your data, your data is protected, but you </w:t>
-      </w:r>
-      <w:proofErr w:type="gramStart"/>
-      <w:r>
-        <w:rPr>
-          <w:rFonts w:ascii="Times New Roman" w:eastAsia="Times New Roman" w:hAnsi="Times New Roman" w:cs="Times New Roman"/>
-          <w:color w:val="1C1D1F"/>
-          <w:shd w:val="clear" w:color="auto" w:fill="FFFFFF"/>
-        </w:rPr>
-        <w:t>have to</w:t>
-      </w:r>
-      <w:proofErr w:type="gramEnd"/>
-      <w:r>
-        <w:rPr>
-          <w:rFonts w:ascii="Times New Roman" w:eastAsia="Times New Roman" w:hAnsi="Times New Roman" w:cs="Times New Roman"/>
-          <w:color w:val="1C1D1F"/>
-          <w:shd w:val="clear" w:color="auto" w:fill="FFFFFF"/>
-        </w:rPr>
-        <w:t xml:space="preserve"> protect your encryption key. One strategy is to encrypt it. </w:t>
+        <w:t>When you encrypt your data, your data is protected, but you have to protect your encryption key. One strategy is to encrypt it. </w:t>
       </w:r>
       <w:r>
         <w:rPr>
@@ -2292,21 +2136,7 @@
         <w:rPr>
           <w:rFonts w:ascii="Times New Roman" w:eastAsia="Times New Roman" w:hAnsi="Times New Roman" w:cs="Times New Roman"/>
         </w:rPr>
-        <w:t xml:space="preserve"> tracks the number of requests served from the backend </w:t>
-      </w:r>
-      <w:proofErr w:type="gramStart"/>
-      <w:r>
-        <w:rPr>
-          <w:rFonts w:ascii="Times New Roman" w:eastAsia="Times New Roman" w:hAnsi="Times New Roman" w:cs="Times New Roman"/>
-        </w:rPr>
-        <w:t>in a given</w:t>
-      </w:r>
-      <w:proofErr w:type="gramEnd"/>
-      <w:r>
-        <w:rPr>
-          <w:rFonts w:ascii="Times New Roman" w:eastAsia="Times New Roman" w:hAnsi="Times New Roman" w:cs="Times New Roman"/>
-        </w:rPr>
-        <w:t xml:space="preserve"> period, when API caching is enabled. On the other hand, </w:t>
+        <w:t xml:space="preserve"> tracks the number of requests served from the backend in a given period, when API caching is enabled. On the other hand, </w:t>
       </w:r>
       <w:proofErr w:type="spellStart"/>
       <w:r>
@@ -2320,21 +2150,7 @@
         <w:rPr>
           <w:rFonts w:ascii="Times New Roman" w:eastAsia="Times New Roman" w:hAnsi="Times New Roman" w:cs="Times New Roman"/>
         </w:rPr>
-        <w:t xml:space="preserve"> track the number of requests served from the API cache </w:t>
-      </w:r>
-      <w:proofErr w:type="gramStart"/>
-      <w:r>
-        <w:rPr>
-          <w:rFonts w:ascii="Times New Roman" w:eastAsia="Times New Roman" w:hAnsi="Times New Roman" w:cs="Times New Roman"/>
-        </w:rPr>
-        <w:t>in a given</w:t>
-      </w:r>
-      <w:proofErr w:type="gramEnd"/>
-      <w:r>
-        <w:rPr>
-          <w:rFonts w:ascii="Times New Roman" w:eastAsia="Times New Roman" w:hAnsi="Times New Roman" w:cs="Times New Roman"/>
-        </w:rPr>
-        <w:t xml:space="preserve"> period.</w:t>
+        <w:t xml:space="preserve"> track the number of requests served from the API cache in a given period.</w:t>
       </w:r>
     </w:p>
     <w:p>
@@ -2747,21 +2563,7 @@
         <w:rPr>
           <w:rFonts w:ascii="Times New Roman" w:hAnsi="Times New Roman" w:cs="Times New Roman"/>
         </w:rPr>
-        <w:t xml:space="preserve">Configure an SQS Delay Queue with a value of 40 seconds" is primarily configured if you want to postpone the delivery of new messages to the SQS queue for </w:t>
-      </w:r>
-      <w:proofErr w:type="gramStart"/>
-      <w:r>
-        <w:rPr>
-          <w:rFonts w:ascii="Times New Roman" w:hAnsi="Times New Roman" w:cs="Times New Roman"/>
-        </w:rPr>
-        <w:t>a number of</w:t>
-      </w:r>
-      <w:proofErr w:type="gramEnd"/>
-      <w:r>
-        <w:rPr>
-          <w:rFonts w:ascii="Times New Roman" w:hAnsi="Times New Roman" w:cs="Times New Roman"/>
-        </w:rPr>
-        <w:t xml:space="preserve"> seconds.</w:t>
+        <w:t>Configure an SQS Delay Queue with a value of 40 seconds" is primarily configured if you want to postpone the delivery of new messages to the SQS queue for a number of seconds.</w:t>
       </w:r>
     </w:p>
     <w:p>
@@ -2799,68 +2601,26 @@
         <w:rPr>
           <w:rFonts w:ascii="Times New Roman" w:hAnsi="Times New Roman" w:cs="Times New Roman"/>
         </w:rPr>
-        <w:t xml:space="preserve">Global secondary index — an index with a partition key and a </w:t>
-      </w:r>
-      <w:proofErr w:type="gramStart"/>
-      <w:r>
-        <w:rPr>
-          <w:rFonts w:ascii="Times New Roman" w:hAnsi="Times New Roman" w:cs="Times New Roman"/>
-        </w:rPr>
-        <w:t>sort</w:t>
-      </w:r>
-      <w:proofErr w:type="gramEnd"/>
-      <w:r>
-        <w:rPr>
-          <w:rFonts w:ascii="Times New Roman" w:hAnsi="Times New Roman" w:cs="Times New Roman"/>
-        </w:rPr>
-        <w:t xml:space="preserve"> key that can be different from those on the base table. A global secondary index is considered "global" because queries on the index can span </w:t>
-      </w:r>
-      <w:proofErr w:type="gramStart"/>
-      <w:r>
-        <w:rPr>
-          <w:rFonts w:ascii="Times New Roman" w:hAnsi="Times New Roman" w:cs="Times New Roman"/>
-        </w:rPr>
-        <w:t>all of</w:t>
-      </w:r>
-      <w:proofErr w:type="gramEnd"/>
-      <w:r>
-        <w:rPr>
-          <w:rFonts w:ascii="Times New Roman" w:hAnsi="Times New Roman" w:cs="Times New Roman"/>
-        </w:rPr>
-        <w:t xml:space="preserve"> the data in the base table, across all partitions.</w:t>
-      </w:r>
-    </w:p>
-    <w:p>
-      <w:pPr>
-        <w:pStyle w:val="ListParagraph"/>
-        <w:numPr>
-          <w:ilvl w:val="0"/>
-          <w:numId w:val="1"/>
-        </w:numPr>
-        <w:spacing w:after="160" w:line="259" w:lineRule="auto"/>
-        <w:rPr>
-          <w:rFonts w:ascii="Times New Roman" w:hAnsi="Times New Roman" w:cs="Times New Roman"/>
-        </w:rPr>
-      </w:pPr>
-      <w:r>
-        <w:rPr>
-          <w:rFonts w:ascii="Times New Roman" w:hAnsi="Times New Roman" w:cs="Times New Roman"/>
-        </w:rPr>
-        <w:t xml:space="preserve">Local secondary index — an index that has the same partition key as the base table, but a different </w:t>
-      </w:r>
-      <w:proofErr w:type="gramStart"/>
-      <w:r>
-        <w:rPr>
-          <w:rFonts w:ascii="Times New Roman" w:hAnsi="Times New Roman" w:cs="Times New Roman"/>
-        </w:rPr>
-        <w:t>sort</w:t>
-      </w:r>
-      <w:proofErr w:type="gramEnd"/>
-      <w:r>
-        <w:rPr>
-          <w:rFonts w:ascii="Times New Roman" w:hAnsi="Times New Roman" w:cs="Times New Roman"/>
-        </w:rPr>
-        <w:t xml:space="preserve"> key. A local secondary index is "local" in the sense that every partition of a local secondary index is scoped to a base table partition that has the same partition key value.</w:t>
+        <w:t>Global secondary index — an index with a partition key and a sort key that can be different from those on the base table. A global secondary index is considered "global" because queries on the index can span all of the data in the base table, across all partitions.</w:t>
+      </w:r>
+    </w:p>
+    <w:p>
+      <w:pPr>
+        <w:pStyle w:val="ListParagraph"/>
+        <w:numPr>
+          <w:ilvl w:val="0"/>
+          <w:numId w:val="1"/>
+        </w:numPr>
+        <w:spacing w:after="160" w:line="259" w:lineRule="auto"/>
+        <w:rPr>
+          <w:rFonts w:ascii="Times New Roman" w:hAnsi="Times New Roman" w:cs="Times New Roman"/>
+        </w:rPr>
+      </w:pPr>
+      <w:r>
+        <w:rPr>
+          <w:rFonts w:ascii="Times New Roman" w:hAnsi="Times New Roman" w:cs="Times New Roman"/>
+        </w:rPr>
+        <w:t>Local secondary index — an index that has the same partition key as the base table, but a different sort key. A local secondary index is "local" in the sense that every partition of a local secondary index is scoped to a base table partition that has the same partition key value.</w:t>
       </w:r>
     </w:p>
     <w:p>
@@ -3109,21 +2869,7 @@
         <w:rPr>
           <w:rFonts w:ascii="Times New Roman" w:hAnsi="Times New Roman" w:cs="Times New Roman"/>
         </w:rPr>
-        <w:t xml:space="preserve">To define a nested application in your serverless application, use the </w:t>
-      </w:r>
-      <w:proofErr w:type="gramStart"/>
-      <w:r>
-        <w:rPr>
-          <w:rFonts w:ascii="Times New Roman" w:hAnsi="Times New Roman" w:cs="Times New Roman"/>
-        </w:rPr>
-        <w:t>AWS::</w:t>
-      </w:r>
-      <w:proofErr w:type="gramEnd"/>
-      <w:r>
-        <w:rPr>
-          <w:rFonts w:ascii="Times New Roman" w:hAnsi="Times New Roman" w:cs="Times New Roman"/>
-        </w:rPr>
-        <w:t>Serverless::Application resource type.</w:t>
+        <w:t>To define a nested application in your serverless application, use the AWS::Serverless::Application resource type.</w:t>
       </w:r>
     </w:p>
     <w:p>
@@ -3237,35 +2983,7 @@
         <w:rPr>
           <w:rFonts w:ascii="Times New Roman" w:hAnsi="Times New Roman" w:cs="Times New Roman"/>
         </w:rPr>
-        <w:t xml:space="preserve">, Query, or Scan. DynamoDB returns </w:t>
-      </w:r>
-      <w:proofErr w:type="gramStart"/>
-      <w:r>
-        <w:rPr>
-          <w:rFonts w:ascii="Times New Roman" w:hAnsi="Times New Roman" w:cs="Times New Roman"/>
-        </w:rPr>
-        <w:t>all of</w:t>
-      </w:r>
-      <w:proofErr w:type="gramEnd"/>
-      <w:r>
-        <w:rPr>
-          <w:rFonts w:ascii="Times New Roman" w:hAnsi="Times New Roman" w:cs="Times New Roman"/>
-        </w:rPr>
-        <w:t xml:space="preserve"> the item attributes by default. To get just some, rather than </w:t>
-      </w:r>
-      <w:proofErr w:type="gramStart"/>
-      <w:r>
-        <w:rPr>
-          <w:rFonts w:ascii="Times New Roman" w:hAnsi="Times New Roman" w:cs="Times New Roman"/>
-        </w:rPr>
-        <w:t>all of</w:t>
-      </w:r>
-      <w:proofErr w:type="gramEnd"/>
-      <w:r>
-        <w:rPr>
-          <w:rFonts w:ascii="Times New Roman" w:hAnsi="Times New Roman" w:cs="Times New Roman"/>
-        </w:rPr>
-        <w:t xml:space="preserve"> the attributes, use a projection expression.</w:t>
+        <w:t>, Query, or Scan. DynamoDB returns all of the item attributes by default. To get just some, rather than all of the attributes, use a projection expression.</w:t>
       </w:r>
     </w:p>
     <w:p>
@@ -3355,35 +3073,7 @@
         <w:rPr>
           <w:rFonts w:ascii="Times New Roman" w:hAnsi="Times New Roman" w:cs="Times New Roman"/>
         </w:rPr>
-        <w:t xml:space="preserve">Programmatically, you choose an integration type by setting the </w:t>
-      </w:r>
-      <w:proofErr w:type="gramStart"/>
-      <w:r>
-        <w:rPr>
-          <w:rFonts w:ascii="Times New Roman" w:hAnsi="Times New Roman" w:cs="Times New Roman"/>
-        </w:rPr>
-        <w:t>type</w:t>
-      </w:r>
-      <w:proofErr w:type="gramEnd"/>
-      <w:r>
-        <w:rPr>
-          <w:rFonts w:ascii="Times New Roman" w:hAnsi="Times New Roman" w:cs="Times New Roman"/>
-        </w:rPr>
-        <w:t xml:space="preserve"> property on the Integration resource. For the Lambda proxy integration, the value is AWS_PROXY. For the Lambda custom integration and all other AWS integrations, it is AWS. For the HTTP proxy integration and HTTP integration, the value is HTTP_PROXY and HTTP, respectively. For the mock integration, the </w:t>
-      </w:r>
-      <w:proofErr w:type="gramStart"/>
-      <w:r>
-        <w:rPr>
-          <w:rFonts w:ascii="Times New Roman" w:hAnsi="Times New Roman" w:cs="Times New Roman"/>
-        </w:rPr>
-        <w:t>type</w:t>
-      </w:r>
-      <w:proofErr w:type="gramEnd"/>
-      <w:r>
-        <w:rPr>
-          <w:rFonts w:ascii="Times New Roman" w:hAnsi="Times New Roman" w:cs="Times New Roman"/>
-        </w:rPr>
-        <w:t xml:space="preserve"> value is MOCK.</w:t>
+        <w:t>Programmatically, you choose an integration type by setting the type property on the Integration resource. For the Lambda proxy integration, the value is AWS_PROXY. For the Lambda custom integration and all other AWS integrations, it is AWS. For the HTTP proxy integration and HTTP integration, the value is HTTP_PROXY and HTTP, respectively. For the mock integration, the type value is MOCK.</w:t>
       </w:r>
     </w:p>
     <w:p>
@@ -3604,21 +3294,7 @@
         <w:rPr>
           <w:rFonts w:ascii="Times New Roman" w:hAnsi="Times New Roman" w:cs="Times New Roman"/>
         </w:rPr>
-        <w:t xml:space="preserve">, slow query log, and the general log. The MySQL error log is generated by default; you can generate the slow query and general logs by setting parameters in your DB parameter group. Amazon RDS rotates </w:t>
-      </w:r>
-      <w:proofErr w:type="gramStart"/>
-      <w:r>
-        <w:rPr>
-          <w:rFonts w:ascii="Times New Roman" w:hAnsi="Times New Roman" w:cs="Times New Roman"/>
-        </w:rPr>
-        <w:t>all of</w:t>
-      </w:r>
-      <w:proofErr w:type="gramEnd"/>
-      <w:r>
-        <w:rPr>
-          <w:rFonts w:ascii="Times New Roman" w:hAnsi="Times New Roman" w:cs="Times New Roman"/>
-        </w:rPr>
-        <w:t xml:space="preserve"> the MySQL log files; the intervals for each type are given following.</w:t>
+        <w:t>, slow query log, and the general log. The MySQL error log is generated by default; you can generate the slow query and general logs by setting parameters in your DB parameter group. Amazon RDS rotates all of the MySQL log files; the intervals for each type are given following.</w:t>
       </w:r>
     </w:p>
     <w:p>
@@ -4410,14 +4086,7 @@
         <w:rPr>
           <w:rFonts w:ascii="Times New Roman" w:hAnsi="Times New Roman" w:cs="Times New Roman"/>
         </w:rPr>
-        <w:t xml:space="preserve">Configuration files are YAML- or JSON-formatted documents with a .config file extension that you place in a folder </w:t>
-      </w:r>
-      <w:proofErr w:type="gramStart"/>
-      <w:r>
-        <w:rPr>
-          <w:rFonts w:ascii="Times New Roman" w:hAnsi="Times New Roman" w:cs="Times New Roman"/>
-        </w:rPr>
-        <w:t>named .</w:t>
+        <w:t>Configuration files are YAML- or JSON-formatted documents with a .config file extension that you place in a folder named .</w:t>
       </w:r>
       <w:proofErr w:type="spellStart"/>
       <w:r>
@@ -4427,7 +4096,6 @@
         <w:t>ebextensions</w:t>
       </w:r>
       <w:proofErr w:type="spellEnd"/>
-      <w:proofErr w:type="gramEnd"/>
       <w:r>
         <w:rPr>
           <w:rFonts w:ascii="Times New Roman" w:hAnsi="Times New Roman" w:cs="Times New Roman"/>
@@ -4573,34 +4241,973 @@
         <w:rPr>
           <w:rFonts w:ascii="Times New Roman" w:hAnsi="Times New Roman" w:cs="Times New Roman"/>
         </w:rPr>
-        <w:t xml:space="preserve">create a Docker image that runs the X-Ray daemon, upload it to a Docker image repository, and then deploy it to your Amazon ECS cluster. In addition, you also </w:t>
-      </w:r>
-      <w:proofErr w:type="gramStart"/>
-      <w:r>
-        <w:rPr>
-          <w:rFonts w:ascii="Times New Roman" w:hAnsi="Times New Roman" w:cs="Times New Roman"/>
-        </w:rPr>
-        <w:t>have to</w:t>
-      </w:r>
-      <w:proofErr w:type="gramEnd"/>
-      <w:r>
-        <w:rPr>
-          <w:rFonts w:ascii="Times New Roman" w:hAnsi="Times New Roman" w:cs="Times New Roman"/>
-        </w:rPr>
-        <w:t xml:space="preserve"> configure the port mappings and network mode settings in your task definition file to allow traffic on UDP port 2000.</w:t>
-      </w:r>
-    </w:p>
-    <w:p>
-      <w:pPr>
-        <w:pStyle w:val="ListParagraph"/>
-        <w:numPr>
-          <w:ilvl w:val="0"/>
-          <w:numId w:val="1"/>
-        </w:numPr>
-        <w:rPr>
-          <w:rFonts w:ascii="Times New Roman" w:eastAsia="Times New Roman" w:hAnsi="Times New Roman" w:cs="Times New Roman"/>
-        </w:rPr>
-      </w:pPr>
+        <w:t>create a Docker image that runs the X-Ray daemon, upload it to a Docker image repository, and then deploy it to your Amazon ECS cluster. In addition, you also have to configure the port mappings and network mode settings in your task definition file to allow traffic on UDP port 2000.</w:t>
+      </w:r>
+    </w:p>
+    <w:p>
+      <w:pPr>
+        <w:pStyle w:val="ListParagraph"/>
+        <w:numPr>
+          <w:ilvl w:val="0"/>
+          <w:numId w:val="1"/>
+        </w:numPr>
+        <w:rPr>
+          <w:rFonts w:ascii="Times New Roman" w:eastAsia="Times New Roman" w:hAnsi="Times New Roman" w:cs="Times New Roman"/>
+        </w:rPr>
+      </w:pPr>
+      <w:r>
+        <w:rPr>
+          <w:rFonts w:ascii="Times New Roman" w:eastAsia="Times New Roman" w:hAnsi="Times New Roman" w:cs="Times New Roman"/>
+        </w:rPr>
+        <w:t>T</w:t>
+      </w:r>
+      <w:r>
+        <w:rPr>
+          <w:rFonts w:ascii="Times New Roman" w:eastAsia="Times New Roman" w:hAnsi="Times New Roman" w:cs="Times New Roman"/>
+        </w:rPr>
+        <w:t>he objective is to publish two live endpoints (one for version 1 and another for version 2) that the users can access. Therefore, we need to create two stages. Deploying the new version to the same stage would overwrite the old version</w:t>
+      </w:r>
+      <w:r>
+        <w:rPr>
+          <w:rFonts w:ascii="Times New Roman" w:eastAsia="Times New Roman" w:hAnsi="Times New Roman" w:cs="Times New Roman"/>
+        </w:rPr>
+        <w:t>.</w:t>
+      </w:r>
+    </w:p>
+    <w:p>
+      <w:pPr>
+        <w:pStyle w:val="ListParagraph"/>
+        <w:numPr>
+          <w:ilvl w:val="0"/>
+          <w:numId w:val="1"/>
+        </w:numPr>
+        <w:rPr>
+          <w:rFonts w:ascii="Times New Roman" w:eastAsia="Times New Roman" w:hAnsi="Times New Roman" w:cs="Times New Roman"/>
+        </w:rPr>
+      </w:pPr>
+      <w:r>
+        <w:rPr>
+          <w:rFonts w:ascii="Times New Roman" w:eastAsia="Times New Roman" w:hAnsi="Times New Roman" w:cs="Times New Roman"/>
+        </w:rPr>
+        <w:t>DynamoDB Streams captures a time-ordered sequence of item-level modifications in any DynamoDB table and stores this information in a log for up to 24 hours. Applications can access this log and view the data items as they appeared before and after they were modified, in near-real-time.</w:t>
+      </w:r>
+    </w:p>
+    <w:p>
+      <w:pPr>
+        <w:pStyle w:val="ListParagraph"/>
+        <w:numPr>
+          <w:ilvl w:val="0"/>
+          <w:numId w:val="1"/>
+        </w:numPr>
+        <w:rPr>
+          <w:rFonts w:ascii="Times New Roman" w:eastAsia="Times New Roman" w:hAnsi="Times New Roman" w:cs="Times New Roman"/>
+        </w:rPr>
+      </w:pPr>
+      <w:r>
+        <w:rPr>
+          <w:rFonts w:ascii="Times New Roman" w:eastAsia="Times New Roman" w:hAnsi="Times New Roman" w:cs="Times New Roman"/>
+        </w:rPr>
+        <w:t xml:space="preserve">The </w:t>
+      </w:r>
+      <w:proofErr w:type="spellStart"/>
+      <w:r>
+        <w:rPr>
+          <w:rFonts w:ascii="Times New Roman" w:eastAsia="Times New Roman" w:hAnsi="Times New Roman" w:cs="Times New Roman"/>
+        </w:rPr>
+        <w:t>GenerateDataKey</w:t>
+      </w:r>
+      <w:proofErr w:type="spellEnd"/>
+      <w:r>
+        <w:rPr>
+          <w:rFonts w:ascii="Times New Roman" w:eastAsia="Times New Roman" w:hAnsi="Times New Roman" w:cs="Times New Roman"/>
+        </w:rPr>
+        <w:t xml:space="preserve"> generates a unique symmetric data key for client-side encryption. This operation returns a plaintext copy of the data key and a copy that is encrypted under a customer master key (CMK) that you specify. You can use the plaintext key to encrypt your data outside of AWS KMS and store the encrypted data key with the encrypted data.</w:t>
+      </w:r>
+    </w:p>
+    <w:p>
+      <w:pPr>
+        <w:pStyle w:val="ListParagraph"/>
+        <w:numPr>
+          <w:ilvl w:val="0"/>
+          <w:numId w:val="1"/>
+        </w:numPr>
+        <w:rPr>
+          <w:rFonts w:ascii="Times New Roman" w:eastAsia="Times New Roman" w:hAnsi="Times New Roman" w:cs="Times New Roman"/>
+        </w:rPr>
+      </w:pPr>
+      <w:r>
+        <w:rPr>
+          <w:rFonts w:ascii="Times New Roman" w:eastAsia="Times New Roman" w:hAnsi="Times New Roman" w:cs="Times New Roman"/>
+        </w:rPr>
+        <w:t xml:space="preserve">When a state reports an error and either there is no Retry field, or if retries fail to resolve the error, Step Functions scans through the catchers in the order listed in the array. When the error name appears in the value of a catcher's </w:t>
+      </w:r>
+      <w:proofErr w:type="spellStart"/>
+      <w:r>
+        <w:rPr>
+          <w:rFonts w:ascii="Times New Roman" w:eastAsia="Times New Roman" w:hAnsi="Times New Roman" w:cs="Times New Roman"/>
+        </w:rPr>
+        <w:t>ErrorEquals</w:t>
+      </w:r>
+      <w:proofErr w:type="spellEnd"/>
+      <w:r>
+        <w:rPr>
+          <w:rFonts w:ascii="Times New Roman" w:eastAsia="Times New Roman" w:hAnsi="Times New Roman" w:cs="Times New Roman"/>
+        </w:rPr>
+        <w:t xml:space="preserve"> field, the state machine transitions to the state named in the Next field.</w:t>
+      </w:r>
+    </w:p>
+    <w:p>
+      <w:pPr>
+        <w:shd w:val="clear" w:color="auto" w:fill="F7F9FA"/>
+        <w:spacing w:beforeAutospacing="1" w:afterAutospacing="1"/>
+        <w:rPr>
+          <w:rFonts w:ascii="Roboto" w:eastAsia="Times New Roman" w:hAnsi="Roboto" w:cs="Times New Roman"/>
+          <w:color w:val="1C1D1F"/>
+        </w:rPr>
+      </w:pPr>
+      <w:r>
+        <w:rPr>
+          <w:rFonts w:ascii="Roboto" w:eastAsia="Times New Roman" w:hAnsi="Roboto" w:cs="Times New Roman"/>
+          <w:color w:val="1C1D1F"/>
+        </w:rPr>
+        <w:t>Task and Parallel states can have a field named </w:t>
+      </w:r>
+      <w:r>
+        <w:rPr>
+          <w:rFonts w:ascii="Roboto" w:eastAsia="Times New Roman" w:hAnsi="Roboto" w:cs="Times New Roman"/>
+          <w:b/>
+          <w:bCs/>
+          <w:color w:val="1C1D1F"/>
+        </w:rPr>
+        <w:t>Retry</w:t>
+      </w:r>
+      <w:r>
+        <w:rPr>
+          <w:rFonts w:ascii="Roboto" w:eastAsia="Times New Roman" w:hAnsi="Roboto" w:cs="Times New Roman"/>
+          <w:color w:val="1C1D1F"/>
+        </w:rPr>
+        <w:t>, whose value must be an array of objects known as </w:t>
+      </w:r>
+      <w:proofErr w:type="spellStart"/>
+      <w:r>
+        <w:rPr>
+          <w:rFonts w:ascii="Roboto" w:eastAsia="Times New Roman" w:hAnsi="Roboto" w:cs="Times New Roman"/>
+          <w:i/>
+          <w:iCs/>
+          <w:color w:val="1C1D1F"/>
+        </w:rPr>
+        <w:t>retriers</w:t>
+      </w:r>
+      <w:proofErr w:type="spellEnd"/>
+      <w:r>
+        <w:rPr>
+          <w:rFonts w:ascii="Roboto" w:eastAsia="Times New Roman" w:hAnsi="Roboto" w:cs="Times New Roman"/>
+          <w:color w:val="1C1D1F"/>
+        </w:rPr>
+        <w:t xml:space="preserve">. An individual </w:t>
+      </w:r>
+      <w:proofErr w:type="spellStart"/>
+      <w:r>
+        <w:rPr>
+          <w:rFonts w:ascii="Roboto" w:eastAsia="Times New Roman" w:hAnsi="Roboto" w:cs="Times New Roman"/>
+          <w:color w:val="1C1D1F"/>
+        </w:rPr>
+        <w:t>retrier</w:t>
+      </w:r>
+      <w:proofErr w:type="spellEnd"/>
+      <w:r>
+        <w:rPr>
+          <w:rFonts w:ascii="Roboto" w:eastAsia="Times New Roman" w:hAnsi="Roboto" w:cs="Times New Roman"/>
+          <w:color w:val="1C1D1F"/>
+        </w:rPr>
+        <w:t xml:space="preserve"> represents a certain number of retries, usually at increasing time intervals.</w:t>
+      </w:r>
+    </w:p>
+    <w:p>
+      <w:pPr>
+        <w:shd w:val="clear" w:color="auto" w:fill="F7F9FA"/>
+        <w:spacing w:before="100" w:beforeAutospacing="1" w:after="100" w:afterAutospacing="1"/>
+        <w:rPr>
+          <w:rFonts w:ascii="Roboto" w:eastAsia="Times New Roman" w:hAnsi="Roboto" w:cs="Times New Roman"/>
+          <w:color w:val="1C1D1F"/>
+        </w:rPr>
+      </w:pPr>
+      <w:r>
+        <w:rPr>
+          <w:rFonts w:ascii="Roboto" w:eastAsia="Times New Roman" w:hAnsi="Roboto" w:cs="Times New Roman"/>
+          <w:color w:val="1C1D1F"/>
+        </w:rPr>
+        <w:t xml:space="preserve">A </w:t>
+      </w:r>
+      <w:proofErr w:type="spellStart"/>
+      <w:r>
+        <w:rPr>
+          <w:rFonts w:ascii="Roboto" w:eastAsia="Times New Roman" w:hAnsi="Roboto" w:cs="Times New Roman"/>
+          <w:color w:val="1C1D1F"/>
+          <w:highlight w:val="yellow"/>
+        </w:rPr>
+        <w:t>retrier</w:t>
+      </w:r>
+      <w:proofErr w:type="spellEnd"/>
+      <w:r>
+        <w:rPr>
+          <w:rFonts w:ascii="Roboto" w:eastAsia="Times New Roman" w:hAnsi="Roboto" w:cs="Times New Roman"/>
+          <w:color w:val="1C1D1F"/>
+        </w:rPr>
+        <w:t xml:space="preserve"> contains the following fields:</w:t>
+      </w:r>
+    </w:p>
+    <w:p>
+      <w:pPr>
+        <w:shd w:val="clear" w:color="auto" w:fill="F7F9FA"/>
+        <w:spacing w:beforeAutospacing="1" w:afterAutospacing="1"/>
+        <w:rPr>
+          <w:rFonts w:ascii="Roboto" w:eastAsia="Times New Roman" w:hAnsi="Roboto" w:cs="Times New Roman"/>
+          <w:color w:val="1C1D1F"/>
+        </w:rPr>
+      </w:pPr>
+      <w:proofErr w:type="spellStart"/>
+      <w:r>
+        <w:rPr>
+          <w:rFonts w:ascii="Roboto" w:eastAsia="Times New Roman" w:hAnsi="Roboto" w:cs="Times New Roman"/>
+          <w:b/>
+          <w:bCs/>
+          <w:color w:val="1C1D1F"/>
+        </w:rPr>
+        <w:t>ErrorEquals</w:t>
+      </w:r>
+      <w:proofErr w:type="spellEnd"/>
+    </w:p>
+    <w:p>
+      <w:pPr>
+        <w:shd w:val="clear" w:color="auto" w:fill="F7F9FA"/>
+        <w:spacing w:before="100" w:beforeAutospacing="1" w:after="100" w:afterAutospacing="1"/>
+        <w:rPr>
+          <w:rFonts w:ascii="Roboto" w:eastAsia="Times New Roman" w:hAnsi="Roboto" w:cs="Times New Roman"/>
+          <w:color w:val="1C1D1F"/>
+        </w:rPr>
+      </w:pPr>
+      <w:r>
+        <w:rPr>
+          <w:rFonts w:ascii="Roboto" w:eastAsia="Times New Roman" w:hAnsi="Roboto" w:cs="Times New Roman"/>
+          <w:color w:val="1C1D1F"/>
+        </w:rPr>
+        <w:lastRenderedPageBreak/>
+        <w:t xml:space="preserve">A non-empty array of strings that match error names. When a state reports an error, Step Functions scans through the </w:t>
+      </w:r>
+      <w:proofErr w:type="spellStart"/>
+      <w:r>
+        <w:rPr>
+          <w:rFonts w:ascii="Roboto" w:eastAsia="Times New Roman" w:hAnsi="Roboto" w:cs="Times New Roman"/>
+          <w:color w:val="1C1D1F"/>
+        </w:rPr>
+        <w:t>retriers</w:t>
+      </w:r>
+      <w:proofErr w:type="spellEnd"/>
+      <w:r>
+        <w:rPr>
+          <w:rFonts w:ascii="Roboto" w:eastAsia="Times New Roman" w:hAnsi="Roboto" w:cs="Times New Roman"/>
+          <w:color w:val="1C1D1F"/>
+        </w:rPr>
+        <w:t xml:space="preserve">. When the error name appears in this array, it implements the retry policy described in this </w:t>
+      </w:r>
+      <w:proofErr w:type="spellStart"/>
+      <w:r>
+        <w:rPr>
+          <w:rFonts w:ascii="Roboto" w:eastAsia="Times New Roman" w:hAnsi="Roboto" w:cs="Times New Roman"/>
+          <w:color w:val="1C1D1F"/>
+        </w:rPr>
+        <w:t>retrier</w:t>
+      </w:r>
+      <w:proofErr w:type="spellEnd"/>
+      <w:r>
+        <w:rPr>
+          <w:rFonts w:ascii="Roboto" w:eastAsia="Times New Roman" w:hAnsi="Roboto" w:cs="Times New Roman"/>
+          <w:color w:val="1C1D1F"/>
+        </w:rPr>
+        <w:t>.</w:t>
+      </w:r>
+    </w:p>
+    <w:p>
+      <w:pPr>
+        <w:shd w:val="clear" w:color="auto" w:fill="F7F9FA"/>
+        <w:spacing w:beforeAutospacing="1" w:afterAutospacing="1"/>
+        <w:rPr>
+          <w:rFonts w:ascii="Roboto" w:eastAsia="Times New Roman" w:hAnsi="Roboto" w:cs="Times New Roman"/>
+          <w:color w:val="1C1D1F"/>
+        </w:rPr>
+      </w:pPr>
+      <w:proofErr w:type="spellStart"/>
+      <w:r>
+        <w:rPr>
+          <w:rFonts w:ascii="Roboto" w:eastAsia="Times New Roman" w:hAnsi="Roboto" w:cs="Times New Roman"/>
+          <w:b/>
+          <w:bCs/>
+          <w:color w:val="1C1D1F"/>
+        </w:rPr>
+        <w:t>IntervalSeconds</w:t>
+      </w:r>
+      <w:proofErr w:type="spellEnd"/>
+    </w:p>
+    <w:p>
+      <w:pPr>
+        <w:shd w:val="clear" w:color="auto" w:fill="F7F9FA"/>
+        <w:spacing w:before="100" w:beforeAutospacing="1" w:after="100" w:afterAutospacing="1"/>
+        <w:rPr>
+          <w:rFonts w:ascii="Roboto" w:eastAsia="Times New Roman" w:hAnsi="Roboto" w:cs="Times New Roman"/>
+          <w:color w:val="1C1D1F"/>
+        </w:rPr>
+      </w:pPr>
+      <w:r>
+        <w:rPr>
+          <w:rFonts w:ascii="Roboto" w:eastAsia="Times New Roman" w:hAnsi="Roboto" w:cs="Times New Roman"/>
+          <w:color w:val="1C1D1F"/>
+        </w:rPr>
+        <w:t>An integer that represents the number of seconds before the first retry attempt (1 by default).</w:t>
+      </w:r>
+    </w:p>
+    <w:p>
+      <w:pPr>
+        <w:shd w:val="clear" w:color="auto" w:fill="F7F9FA"/>
+        <w:spacing w:beforeAutospacing="1" w:afterAutospacing="1"/>
+        <w:rPr>
+          <w:rFonts w:ascii="Roboto" w:eastAsia="Times New Roman" w:hAnsi="Roboto" w:cs="Times New Roman"/>
+          <w:color w:val="1C1D1F"/>
+        </w:rPr>
+      </w:pPr>
+      <w:proofErr w:type="spellStart"/>
+      <w:r>
+        <w:rPr>
+          <w:rFonts w:ascii="Roboto" w:eastAsia="Times New Roman" w:hAnsi="Roboto" w:cs="Times New Roman"/>
+          <w:b/>
+          <w:bCs/>
+          <w:color w:val="1C1D1F"/>
+        </w:rPr>
+        <w:t>MaxAttempts</w:t>
+      </w:r>
+      <w:proofErr w:type="spellEnd"/>
+    </w:p>
+    <w:p>
+      <w:pPr>
+        <w:shd w:val="clear" w:color="auto" w:fill="F7F9FA"/>
+        <w:spacing w:before="100" w:beforeAutospacing="1" w:after="100" w:afterAutospacing="1"/>
+        <w:rPr>
+          <w:rFonts w:ascii="Roboto" w:eastAsia="Times New Roman" w:hAnsi="Roboto" w:cs="Times New Roman"/>
+          <w:color w:val="1C1D1F"/>
+        </w:rPr>
+      </w:pPr>
+      <w:r>
+        <w:rPr>
+          <w:rFonts w:ascii="Roboto" w:eastAsia="Times New Roman" w:hAnsi="Roboto" w:cs="Times New Roman"/>
+          <w:color w:val="1C1D1F"/>
+        </w:rPr>
+        <w:t>A positive integer that represents the maximum number of retry attempts (3 by default). If the error recurs more times than specified, retries cease and normal error handling resumes. A value of 0 specifies that the error or errors are never retried.</w:t>
+      </w:r>
+    </w:p>
+    <w:p>
+      <w:pPr>
+        <w:shd w:val="clear" w:color="auto" w:fill="F7F9FA"/>
+        <w:spacing w:beforeAutospacing="1" w:afterAutospacing="1"/>
+        <w:rPr>
+          <w:rFonts w:ascii="Roboto" w:eastAsia="Times New Roman" w:hAnsi="Roboto" w:cs="Times New Roman"/>
+          <w:color w:val="1C1D1F"/>
+        </w:rPr>
+      </w:pPr>
+      <w:proofErr w:type="spellStart"/>
+      <w:r>
+        <w:rPr>
+          <w:rFonts w:ascii="Roboto" w:eastAsia="Times New Roman" w:hAnsi="Roboto" w:cs="Times New Roman"/>
+          <w:b/>
+          <w:bCs/>
+          <w:color w:val="1C1D1F"/>
+        </w:rPr>
+        <w:t>BackoffRate</w:t>
+      </w:r>
+      <w:proofErr w:type="spellEnd"/>
+    </w:p>
+    <w:p>
+      <w:pPr>
+        <w:shd w:val="clear" w:color="auto" w:fill="F7F9FA"/>
+        <w:spacing w:before="100" w:beforeAutospacing="1" w:after="100" w:afterAutospacing="1"/>
+        <w:rPr>
+          <w:rFonts w:ascii="Roboto" w:eastAsia="Times New Roman" w:hAnsi="Roboto" w:cs="Times New Roman"/>
+          <w:color w:val="1C1D1F"/>
+        </w:rPr>
+      </w:pPr>
+      <w:r>
+        <w:rPr>
+          <w:rFonts w:ascii="Roboto" w:eastAsia="Times New Roman" w:hAnsi="Roboto" w:cs="Times New Roman"/>
+          <w:color w:val="1C1D1F"/>
+        </w:rPr>
+        <w:t>The multiplier by which the retry interval increases during each attempt (2.0 by default)</w:t>
+      </w:r>
+    </w:p>
+    <w:p>
+      <w:pPr>
+        <w:shd w:val="clear" w:color="auto" w:fill="F7F9FA"/>
+        <w:spacing w:beforeAutospacing="1" w:afterAutospacing="1"/>
+        <w:rPr>
+          <w:rFonts w:ascii="Roboto" w:eastAsia="Times New Roman" w:hAnsi="Roboto" w:cs="Times New Roman"/>
+          <w:color w:val="1C1D1F"/>
+        </w:rPr>
+      </w:pPr>
+      <w:r>
+        <w:rPr>
+          <w:rFonts w:ascii="Roboto" w:eastAsia="Times New Roman" w:hAnsi="Roboto" w:cs="Times New Roman"/>
+          <w:color w:val="1C1D1F"/>
+        </w:rPr>
+        <w:t>Task and Parallel states can have a field named </w:t>
+      </w:r>
+      <w:r>
+        <w:rPr>
+          <w:rFonts w:ascii="Roboto" w:eastAsia="Times New Roman" w:hAnsi="Roboto" w:cs="Times New Roman"/>
+          <w:b/>
+          <w:bCs/>
+          <w:color w:val="1C1D1F"/>
+        </w:rPr>
+        <w:t>Catch</w:t>
+      </w:r>
+      <w:r>
+        <w:rPr>
+          <w:rFonts w:ascii="Roboto" w:eastAsia="Times New Roman" w:hAnsi="Roboto" w:cs="Times New Roman"/>
+          <w:color w:val="1C1D1F"/>
+        </w:rPr>
+        <w:t>. This field's value must be an array of objects, known as </w:t>
+      </w:r>
+      <w:r>
+        <w:rPr>
+          <w:rFonts w:ascii="Roboto" w:eastAsia="Times New Roman" w:hAnsi="Roboto" w:cs="Times New Roman"/>
+          <w:i/>
+          <w:iCs/>
+          <w:color w:val="1C1D1F"/>
+        </w:rPr>
+        <w:t>catchers</w:t>
+      </w:r>
+      <w:r>
+        <w:rPr>
+          <w:rFonts w:ascii="Roboto" w:eastAsia="Times New Roman" w:hAnsi="Roboto" w:cs="Times New Roman"/>
+          <w:color w:val="1C1D1F"/>
+        </w:rPr>
+        <w:t>.</w:t>
+      </w:r>
+    </w:p>
+    <w:p>
+      <w:pPr>
+        <w:shd w:val="clear" w:color="auto" w:fill="F7F9FA"/>
+        <w:spacing w:before="100" w:beforeAutospacing="1" w:after="100" w:afterAutospacing="1"/>
+        <w:rPr>
+          <w:rFonts w:ascii="Roboto" w:eastAsia="Times New Roman" w:hAnsi="Roboto" w:cs="Times New Roman"/>
+          <w:color w:val="1C1D1F"/>
+        </w:rPr>
+      </w:pPr>
+      <w:r>
+        <w:rPr>
+          <w:rFonts w:ascii="Roboto" w:eastAsia="Times New Roman" w:hAnsi="Roboto" w:cs="Times New Roman"/>
+          <w:color w:val="1C1D1F"/>
+        </w:rPr>
+        <w:t xml:space="preserve">A </w:t>
+      </w:r>
+      <w:r>
+        <w:rPr>
+          <w:rFonts w:ascii="Roboto" w:eastAsia="Times New Roman" w:hAnsi="Roboto" w:cs="Times New Roman"/>
+          <w:color w:val="1C1D1F"/>
+          <w:highlight w:val="yellow"/>
+        </w:rPr>
+        <w:t>catcher</w:t>
+      </w:r>
+      <w:r>
+        <w:rPr>
+          <w:rFonts w:ascii="Roboto" w:eastAsia="Times New Roman" w:hAnsi="Roboto" w:cs="Times New Roman"/>
+          <w:color w:val="1C1D1F"/>
+        </w:rPr>
+        <w:t xml:space="preserve"> contains the following fields.</w:t>
+      </w:r>
+    </w:p>
+    <w:p>
+      <w:pPr>
+        <w:shd w:val="clear" w:color="auto" w:fill="F7F9FA"/>
+        <w:spacing w:beforeAutospacing="1" w:afterAutospacing="1"/>
+        <w:rPr>
+          <w:rFonts w:ascii="Roboto" w:eastAsia="Times New Roman" w:hAnsi="Roboto" w:cs="Times New Roman"/>
+          <w:color w:val="1C1D1F"/>
+        </w:rPr>
+      </w:pPr>
+      <w:proofErr w:type="spellStart"/>
+      <w:r>
+        <w:rPr>
+          <w:rFonts w:ascii="Roboto" w:eastAsia="Times New Roman" w:hAnsi="Roboto" w:cs="Times New Roman"/>
+          <w:b/>
+          <w:bCs/>
+          <w:color w:val="1C1D1F"/>
+        </w:rPr>
+        <w:t>ErrorEquals</w:t>
+      </w:r>
+      <w:proofErr w:type="spellEnd"/>
+    </w:p>
+    <w:p>
+      <w:pPr>
+        <w:shd w:val="clear" w:color="auto" w:fill="F7F9FA"/>
+        <w:spacing w:before="100" w:beforeAutospacing="1" w:after="100" w:afterAutospacing="1"/>
+        <w:rPr>
+          <w:rFonts w:ascii="Roboto" w:eastAsia="Times New Roman" w:hAnsi="Roboto" w:cs="Times New Roman"/>
+          <w:color w:val="1C1D1F"/>
+        </w:rPr>
+      </w:pPr>
+      <w:r>
+        <w:rPr>
+          <w:rFonts w:ascii="Roboto" w:eastAsia="Times New Roman" w:hAnsi="Roboto" w:cs="Times New Roman"/>
+          <w:color w:val="1C1D1F"/>
+        </w:rPr>
+        <w:t xml:space="preserve">A non-empty array of strings that match error names, specified exactly as they are with the </w:t>
+      </w:r>
+      <w:proofErr w:type="spellStart"/>
+      <w:r>
+        <w:rPr>
+          <w:rFonts w:ascii="Roboto" w:eastAsia="Times New Roman" w:hAnsi="Roboto" w:cs="Times New Roman"/>
+          <w:color w:val="1C1D1F"/>
+        </w:rPr>
+        <w:t>retrier</w:t>
+      </w:r>
+      <w:proofErr w:type="spellEnd"/>
+      <w:r>
+        <w:rPr>
+          <w:rFonts w:ascii="Roboto" w:eastAsia="Times New Roman" w:hAnsi="Roboto" w:cs="Times New Roman"/>
+          <w:color w:val="1C1D1F"/>
+        </w:rPr>
+        <w:t xml:space="preserve"> field of the same name.</w:t>
+      </w:r>
+    </w:p>
+    <w:p>
+      <w:pPr>
+        <w:shd w:val="clear" w:color="auto" w:fill="F7F9FA"/>
+        <w:spacing w:beforeAutospacing="1" w:afterAutospacing="1"/>
+        <w:rPr>
+          <w:rFonts w:ascii="Roboto" w:eastAsia="Times New Roman" w:hAnsi="Roboto" w:cs="Times New Roman"/>
+          <w:color w:val="1C1D1F"/>
+        </w:rPr>
+      </w:pPr>
+      <w:r>
+        <w:rPr>
+          <w:rFonts w:ascii="Roboto" w:eastAsia="Times New Roman" w:hAnsi="Roboto" w:cs="Times New Roman"/>
+          <w:b/>
+          <w:bCs/>
+          <w:color w:val="1C1D1F"/>
+        </w:rPr>
+        <w:t>Next</w:t>
+      </w:r>
+    </w:p>
+    <w:p>
+      <w:pPr>
+        <w:shd w:val="clear" w:color="auto" w:fill="F7F9FA"/>
+        <w:spacing w:before="100" w:beforeAutospacing="1" w:after="100" w:afterAutospacing="1"/>
+        <w:rPr>
+          <w:rFonts w:ascii="Roboto" w:eastAsia="Times New Roman" w:hAnsi="Roboto" w:cs="Times New Roman"/>
+          <w:color w:val="1C1D1F"/>
+        </w:rPr>
+      </w:pPr>
+      <w:r>
+        <w:rPr>
+          <w:rFonts w:ascii="Roboto" w:eastAsia="Times New Roman" w:hAnsi="Roboto" w:cs="Times New Roman"/>
+          <w:color w:val="1C1D1F"/>
+        </w:rPr>
+        <w:t>A string that must exactly match one of the state machine's state names.</w:t>
+      </w:r>
+    </w:p>
+    <w:p>
+      <w:pPr>
+        <w:shd w:val="clear" w:color="auto" w:fill="F7F9FA"/>
+        <w:spacing w:beforeAutospacing="1" w:afterAutospacing="1"/>
+        <w:rPr>
+          <w:rFonts w:ascii="Roboto" w:eastAsia="Times New Roman" w:hAnsi="Roboto" w:cs="Times New Roman"/>
+          <w:color w:val="1C1D1F"/>
+        </w:rPr>
+      </w:pPr>
+      <w:proofErr w:type="spellStart"/>
+      <w:r>
+        <w:rPr>
+          <w:rFonts w:ascii="Roboto" w:eastAsia="Times New Roman" w:hAnsi="Roboto" w:cs="Times New Roman"/>
+          <w:b/>
+          <w:bCs/>
+          <w:color w:val="1C1D1F"/>
+        </w:rPr>
+        <w:t>ResultPath</w:t>
+      </w:r>
+      <w:proofErr w:type="spellEnd"/>
+    </w:p>
+    <w:p>
+      <w:pPr>
+        <w:shd w:val="clear" w:color="auto" w:fill="F7F9FA"/>
+        <w:spacing w:before="100" w:beforeAutospacing="1" w:after="100" w:afterAutospacing="1"/>
+        <w:rPr>
+          <w:rFonts w:ascii="Roboto" w:eastAsia="Times New Roman" w:hAnsi="Roboto" w:cs="Times New Roman"/>
+          <w:color w:val="1C1D1F"/>
+        </w:rPr>
+      </w:pPr>
+      <w:r>
+        <w:rPr>
+          <w:rFonts w:ascii="Roboto" w:eastAsia="Times New Roman" w:hAnsi="Roboto" w:cs="Times New Roman"/>
+          <w:color w:val="1C1D1F"/>
+        </w:rPr>
+        <w:t>A path that determines what input is sent to the state specified in the Next field.</w:t>
+      </w:r>
+    </w:p>
+    <w:p>
+      <w:pPr>
+        <w:pStyle w:val="ListParagraph"/>
+        <w:numPr>
+          <w:ilvl w:val="0"/>
+          <w:numId w:val="1"/>
+        </w:numPr>
+        <w:shd w:val="clear" w:color="auto" w:fill="F7F9FA"/>
+        <w:rPr>
+          <w:rFonts w:ascii="Roboto" w:eastAsia="Times New Roman" w:hAnsi="Roboto" w:cs="Times New Roman"/>
+          <w:color w:val="1C1D1F"/>
+        </w:rPr>
+      </w:pPr>
+      <w:r>
+        <w:rPr>
+          <w:rFonts w:ascii="Roboto" w:eastAsia="Times New Roman" w:hAnsi="Roboto" w:cs="Times New Roman"/>
+          <w:color w:val="1C1D1F"/>
+        </w:rPr>
+        <w:t>When Lambda invokes your function handler, the Lambda runtime passes two arguments to the function handler. The first argument is the event object. An event is a JSON-formatted document that contains data for a Lambda function to process. The Lambda runtime converts the event to an object and passes it to your function code. The event object contains information from the invoking service. When you invoke a function, you determine the structure and contents of the event. When an AWS service invokes your function, the service defines the event structure.</w:t>
+      </w:r>
+    </w:p>
+    <w:p>
+      <w:pPr>
+        <w:pStyle w:val="ListParagraph"/>
+        <w:numPr>
+          <w:ilvl w:val="0"/>
+          <w:numId w:val="1"/>
+        </w:numPr>
+        <w:shd w:val="clear" w:color="auto" w:fill="F7F9FA"/>
+        <w:spacing w:beforeAutospacing="1" w:afterAutospacing="1"/>
+        <w:rPr>
+          <w:rFonts w:ascii="Roboto" w:eastAsia="Times New Roman" w:hAnsi="Roboto" w:cs="Times New Roman"/>
+          <w:color w:val="1C1D1F"/>
+        </w:rPr>
+      </w:pPr>
+      <w:r>
+        <w:rPr>
+          <w:rFonts w:ascii="Roboto" w:eastAsia="Times New Roman" w:hAnsi="Roboto" w:cs="Times New Roman"/>
+          <w:color w:val="1C1D1F"/>
+        </w:rPr>
+        <w:lastRenderedPageBreak/>
+        <w:t>The second argument is the </w:t>
+      </w:r>
+      <w:r>
+        <w:rPr>
+          <w:rFonts w:ascii="Roboto" w:eastAsia="Times New Roman" w:hAnsi="Roboto" w:cs="Times New Roman"/>
+          <w:b/>
+          <w:bCs/>
+          <w:color w:val="1C1D1F"/>
+        </w:rPr>
+        <w:t>context object</w:t>
+      </w:r>
+      <w:r>
+        <w:rPr>
+          <w:rFonts w:ascii="Roboto" w:eastAsia="Times New Roman" w:hAnsi="Roboto" w:cs="Times New Roman"/>
+          <w:color w:val="1C1D1F"/>
+        </w:rPr>
+        <w:t>. A context object is passed to your function by Lambda at runtime. This object provides methods and properties that provide information about the invocation, function, and runtime environment.</w:t>
+      </w:r>
+    </w:p>
+    <w:p>
+      <w:pPr>
+        <w:pStyle w:val="ListParagraph"/>
+        <w:numPr>
+          <w:ilvl w:val="0"/>
+          <w:numId w:val="1"/>
+        </w:numPr>
+        <w:rPr>
+          <w:rFonts w:ascii="Times New Roman" w:eastAsia="Times New Roman" w:hAnsi="Times New Roman" w:cs="Times New Roman"/>
+        </w:rPr>
+      </w:pPr>
+      <w:r>
+        <w:rPr>
+          <w:rFonts w:ascii="Times New Roman" w:eastAsia="Times New Roman" w:hAnsi="Times New Roman" w:cs="Times New Roman"/>
+        </w:rPr>
+        <w:t>API Gateway lets you use mapping templates to map the payload from a method request to the corresponding integration request and from an integration response to the corresponding method response.</w:t>
+      </w:r>
+    </w:p>
+    <w:p>
+      <w:pPr>
+        <w:pStyle w:val="ListParagraph"/>
+        <w:numPr>
+          <w:ilvl w:val="0"/>
+          <w:numId w:val="1"/>
+        </w:numPr>
+        <w:rPr>
+          <w:rFonts w:ascii="Times New Roman" w:eastAsia="Times New Roman" w:hAnsi="Times New Roman" w:cs="Times New Roman"/>
+        </w:rPr>
+      </w:pPr>
+      <w:r>
+        <w:rPr>
+          <w:rFonts w:ascii="Times New Roman" w:eastAsia="Times New Roman" w:hAnsi="Times New Roman" w:cs="Times New Roman"/>
+        </w:rPr>
+        <w:t>Standard generic and preconfigured Docker platforms on Elastic Beanstalk support only a single Docker container per Elastic Beanstalk environment. In order to get the most out of Docker, Elastic Beanstalk lets you create an environment where your Amazon EC2 instances run multiple Docker containers side by side.</w:t>
+      </w:r>
+    </w:p>
+    <w:p>
+      <w:pPr>
+        <w:pStyle w:val="ListParagraph"/>
+        <w:numPr>
+          <w:ilvl w:val="0"/>
+          <w:numId w:val="1"/>
+        </w:numPr>
+        <w:rPr>
+          <w:rFonts w:ascii="Times New Roman" w:eastAsia="Times New Roman" w:hAnsi="Times New Roman" w:cs="Times New Roman"/>
+        </w:rPr>
+      </w:pPr>
+      <w:r>
+        <w:rPr>
+          <w:rFonts w:ascii="Times New Roman" w:eastAsia="Times New Roman" w:hAnsi="Times New Roman" w:cs="Times New Roman"/>
+        </w:rPr>
+        <w:t xml:space="preserve">Container instances—Amazon EC2 instances running </w:t>
+      </w:r>
+      <w:proofErr w:type="spellStart"/>
+      <w:r>
+        <w:rPr>
+          <w:rFonts w:ascii="Times New Roman" w:eastAsia="Times New Roman" w:hAnsi="Times New Roman" w:cs="Times New Roman"/>
+        </w:rPr>
+        <w:t>Multicontainer</w:t>
+      </w:r>
+      <w:proofErr w:type="spellEnd"/>
+      <w:r>
+        <w:rPr>
+          <w:rFonts w:ascii="Times New Roman" w:eastAsia="Times New Roman" w:hAnsi="Times New Roman" w:cs="Times New Roman"/>
+        </w:rPr>
+        <w:t xml:space="preserve"> Docker in an Elastic Beanstalk environment—require a configuration file named </w:t>
+      </w:r>
+      <w:proofErr w:type="spellStart"/>
+      <w:r>
+        <w:rPr>
+          <w:rFonts w:ascii="Times New Roman" w:eastAsia="Times New Roman" w:hAnsi="Times New Roman" w:cs="Times New Roman"/>
+          <w:b/>
+          <w:bCs/>
+        </w:rPr>
+        <w:t>Dockerrun.aws.json</w:t>
+      </w:r>
+      <w:proofErr w:type="spellEnd"/>
+      <w:r>
+        <w:rPr>
+          <w:rFonts w:ascii="Times New Roman" w:eastAsia="Times New Roman" w:hAnsi="Times New Roman" w:cs="Times New Roman"/>
+        </w:rPr>
+        <w:t>. This file is specific to Elastic Beanstalk and can be used alone or combined with source code and content in a source bundle to create an environment on a Docker platform.</w:t>
+      </w:r>
+    </w:p>
+    <w:p>
+      <w:pPr>
+        <w:pStyle w:val="ListParagraph"/>
+        <w:numPr>
+          <w:ilvl w:val="0"/>
+          <w:numId w:val="1"/>
+        </w:numPr>
+        <w:rPr>
+          <w:rFonts w:ascii="Times New Roman" w:eastAsia="Times New Roman" w:hAnsi="Times New Roman" w:cs="Times New Roman"/>
+        </w:rPr>
+      </w:pPr>
+      <w:r>
+        <w:rPr>
+          <w:rFonts w:ascii="Times New Roman" w:eastAsia="Times New Roman" w:hAnsi="Times New Roman" w:cs="Times New Roman"/>
+        </w:rPr>
+        <w:t>AWS Lambda natively supports Java, Go, PowerShell, Node.js, C#, Python, and Ruby code, and provides a Runtime API, which allows you to use any additional programming languages to author your functions.</w:t>
+      </w:r>
+      <w:r>
+        <w:t xml:space="preserve"> </w:t>
+      </w:r>
+      <w:r>
+        <w:rPr>
+          <w:rFonts w:ascii="Times New Roman" w:eastAsia="Times New Roman" w:hAnsi="Times New Roman" w:cs="Times New Roman"/>
+        </w:rPr>
+        <w:t>You can use the custom runtime to create a Lambda function if your preferred language is not available.</w:t>
+      </w:r>
+      <w:r>
+        <w:t xml:space="preserve"> </w:t>
+      </w:r>
+      <w:r>
+        <w:rPr>
+          <w:rFonts w:ascii="Times New Roman" w:eastAsia="Times New Roman" w:hAnsi="Times New Roman" w:cs="Times New Roman"/>
+        </w:rPr>
+        <w:t>You can include a runtime in your function's deployment package in the form of an executable file named bootstrap.</w:t>
+      </w:r>
+    </w:p>
+    <w:p>
+      <w:pPr>
+        <w:pStyle w:val="ListParagraph"/>
+        <w:numPr>
+          <w:ilvl w:val="0"/>
+          <w:numId w:val="1"/>
+        </w:numPr>
+        <w:rPr>
+          <w:rFonts w:ascii="Times New Roman" w:eastAsia="Times New Roman" w:hAnsi="Times New Roman" w:cs="Times New Roman"/>
+        </w:rPr>
+      </w:pPr>
+      <w:r>
+        <w:rPr>
+          <w:rFonts w:ascii="Times New Roman" w:eastAsia="Times New Roman" w:hAnsi="Times New Roman" w:cs="Times New Roman"/>
+        </w:rPr>
+        <w:t>You can pass two types of user data to Amazon EC2: shell scripts and cloud-</w:t>
+      </w:r>
+      <w:proofErr w:type="spellStart"/>
+      <w:r>
+        <w:rPr>
+          <w:rFonts w:ascii="Times New Roman" w:eastAsia="Times New Roman" w:hAnsi="Times New Roman" w:cs="Times New Roman"/>
+        </w:rPr>
+        <w:t>init</w:t>
+      </w:r>
+      <w:proofErr w:type="spellEnd"/>
+      <w:r>
+        <w:rPr>
+          <w:rFonts w:ascii="Times New Roman" w:eastAsia="Times New Roman" w:hAnsi="Times New Roman" w:cs="Times New Roman"/>
+        </w:rPr>
+        <w:t xml:space="preserve"> directives.</w:t>
+      </w:r>
+    </w:p>
+    <w:p>
+      <w:pPr>
+        <w:pStyle w:val="ListParagraph"/>
+        <w:numPr>
+          <w:ilvl w:val="0"/>
+          <w:numId w:val="1"/>
+        </w:numPr>
+        <w:rPr>
+          <w:rFonts w:ascii="Times New Roman" w:eastAsia="Times New Roman" w:hAnsi="Times New Roman" w:cs="Times New Roman"/>
+        </w:rPr>
+      </w:pPr>
+      <w:r>
+        <w:rPr>
+          <w:rFonts w:ascii="Times New Roman" w:eastAsia="Times New Roman" w:hAnsi="Times New Roman" w:cs="Times New Roman"/>
+        </w:rPr>
+        <w:t>By default, the Scan operation processes data sequentially. Amazon DynamoDB returns data to the application in 1 MB increments, and an application performs additional Scan operations to retrieve the next 1 MB of data.</w:t>
+      </w:r>
+    </w:p>
+    <w:p>
+      <w:pPr>
+        <w:pStyle w:val="ListParagraph"/>
+        <w:numPr>
+          <w:ilvl w:val="0"/>
+          <w:numId w:val="1"/>
+        </w:numPr>
+        <w:rPr>
+          <w:rFonts w:ascii="Times New Roman" w:eastAsia="Times New Roman" w:hAnsi="Times New Roman" w:cs="Times New Roman"/>
+        </w:rPr>
+      </w:pPr>
+      <w:r>
+        <w:rPr>
+          <w:rFonts w:ascii="Times New Roman" w:eastAsia="Times New Roman" w:hAnsi="Times New Roman" w:cs="Times New Roman"/>
+        </w:rPr>
+        <w:t>To make the most of your table’s provisioned throughput, you’ll want to use the Parallel Scan API operation so that your scan is distributed across your table’s partitions.</w:t>
+      </w:r>
+    </w:p>
+    <w:p>
+      <w:pPr>
+        <w:pStyle w:val="ListParagraph"/>
+        <w:numPr>
+          <w:ilvl w:val="0"/>
+          <w:numId w:val="1"/>
+        </w:numPr>
+        <w:rPr>
+          <w:rFonts w:ascii="Times New Roman" w:eastAsia="Times New Roman" w:hAnsi="Times New Roman" w:cs="Times New Roman"/>
+        </w:rPr>
+      </w:pPr>
+      <w:r>
+        <w:rPr>
+          <w:rFonts w:ascii="Times New Roman" w:eastAsia="Times New Roman" w:hAnsi="Times New Roman" w:cs="Times New Roman"/>
+        </w:rPr>
+        <w:t>Trust policies define which principal entities (accounts, users, roles, and federated users) can assume the role.</w:t>
+      </w:r>
+    </w:p>
+    <w:p>
+      <w:pPr>
+        <w:pStyle w:val="ListParagraph"/>
+        <w:numPr>
+          <w:ilvl w:val="0"/>
+          <w:numId w:val="1"/>
+        </w:numPr>
+        <w:rPr>
+          <w:rFonts w:ascii="Times New Roman" w:eastAsia="Times New Roman" w:hAnsi="Times New Roman" w:cs="Times New Roman"/>
+        </w:rPr>
+      </w:pPr>
+      <w:r>
+        <w:rPr>
+          <w:rFonts w:ascii="Times New Roman" w:eastAsia="Times New Roman" w:hAnsi="Times New Roman" w:cs="Times New Roman"/>
+        </w:rPr>
+        <w:t xml:space="preserve">The --dry-run parameter checks whether you have the required permissions for the action, without actually making the request, and provides an error response. If you have the required permissions, the error response is </w:t>
+      </w:r>
+      <w:proofErr w:type="spellStart"/>
+      <w:r>
+        <w:rPr>
+          <w:rFonts w:ascii="Times New Roman" w:eastAsia="Times New Roman" w:hAnsi="Times New Roman" w:cs="Times New Roman"/>
+        </w:rPr>
+        <w:t>DryRun</w:t>
+      </w:r>
+      <w:proofErr w:type="spellEnd"/>
+      <w:r>
+        <w:rPr>
+          <w:rFonts w:ascii="Times New Roman" w:eastAsia="Times New Roman" w:hAnsi="Times New Roman" w:cs="Times New Roman"/>
+        </w:rPr>
+        <w:t xml:space="preserve">-Operation. Otherwise, it is </w:t>
+      </w:r>
+      <w:proofErr w:type="spellStart"/>
+      <w:r>
+        <w:rPr>
+          <w:rFonts w:ascii="Times New Roman" w:eastAsia="Times New Roman" w:hAnsi="Times New Roman" w:cs="Times New Roman"/>
+        </w:rPr>
+        <w:t>UnauthorizedOperation</w:t>
+      </w:r>
+      <w:proofErr w:type="spellEnd"/>
+      <w:r>
+        <w:rPr>
+          <w:rFonts w:ascii="Times New Roman" w:eastAsia="Times New Roman" w:hAnsi="Times New Roman" w:cs="Times New Roman"/>
+        </w:rPr>
+        <w:t>.</w:t>
+      </w:r>
+    </w:p>
+    <w:p>
+      <w:pPr>
+        <w:pStyle w:val="ListParagraph"/>
+        <w:numPr>
+          <w:ilvl w:val="0"/>
+          <w:numId w:val="1"/>
+        </w:numPr>
+        <w:rPr>
+          <w:rFonts w:ascii="Times New Roman" w:eastAsia="Times New Roman" w:hAnsi="Times New Roman" w:cs="Times New Roman"/>
+        </w:rPr>
+      </w:pPr>
+      <w:r>
+        <w:rPr>
+          <w:rFonts w:ascii="Times New Roman" w:eastAsia="Times New Roman" w:hAnsi="Times New Roman" w:cs="Times New Roman"/>
+        </w:rPr>
+        <w:t xml:space="preserve">To run </w:t>
+      </w:r>
+      <w:proofErr w:type="spellStart"/>
+      <w:r>
+        <w:rPr>
+          <w:rFonts w:ascii="Times New Roman" w:eastAsia="Times New Roman" w:hAnsi="Times New Roman" w:cs="Times New Roman"/>
+        </w:rPr>
+        <w:t>CodeBuild</w:t>
+      </w:r>
+      <w:proofErr w:type="spellEnd"/>
+      <w:r>
+        <w:rPr>
+          <w:rFonts w:ascii="Times New Roman" w:eastAsia="Times New Roman" w:hAnsi="Times New Roman" w:cs="Times New Roman"/>
+        </w:rPr>
+        <w:t xml:space="preserve"> with a proxy server, you install a proxy server in a public subnet and </w:t>
+      </w:r>
+      <w:proofErr w:type="spellStart"/>
+      <w:r>
+        <w:rPr>
+          <w:rFonts w:ascii="Times New Roman" w:eastAsia="Times New Roman" w:hAnsi="Times New Roman" w:cs="Times New Roman"/>
+        </w:rPr>
+        <w:t>CodeBuild</w:t>
+      </w:r>
+      <w:proofErr w:type="spellEnd"/>
+      <w:r>
+        <w:rPr>
+          <w:rFonts w:ascii="Times New Roman" w:eastAsia="Times New Roman" w:hAnsi="Times New Roman" w:cs="Times New Roman"/>
+        </w:rPr>
+        <w:t xml:space="preserve"> in a private subnet in a VPC.</w:t>
+      </w:r>
     </w:p>
     <w:p>
       <w:pPr>

</xml_diff>